<commit_message>
Finished Software Requirement Specification Version 1.0
</commit_message>
<xml_diff>
--- a/07.System Requirement Specification.docx
+++ b/07.System Requirement Specification.docx
@@ -80,6 +80,18 @@
         <w:jc w:val="center"/>
         <w:rPr>
           <w:b/>
+          <w:sz w:val="40"/>
+          <w:szCs w:val="40"/>
+          <w:lang w:val="en-US"/>
+        </w:rPr>
+      </w:pPr>
+    </w:p>
+    <w:p>
+      <w:pPr>
+        <w:spacing w:line="240" w:lineRule="auto"/>
+        <w:jc w:val="center"/>
+        <w:rPr>
+          <w:b/>
           <w:sz w:val="56"/>
           <w:szCs w:val="56"/>
           <w:lang w:val="en-US"/>
@@ -110,8 +122,10 @@
           <w:szCs w:val="56"/>
           <w:lang w:val="en-US"/>
         </w:rPr>
-        <w:t xml:space="preserve"> Requirement </w:t>
-      </w:r>
+        <w:t xml:space="preserve"> Require</w:t>
+      </w:r>
+      <w:bookmarkStart w:id="0" w:name="_GoBack"/>
+      <w:bookmarkEnd w:id="0"/>
       <w:r>
         <w:rPr>
           <w:b/>
@@ -119,6 +133,15 @@
           <w:szCs w:val="56"/>
           <w:lang w:val="en-US"/>
         </w:rPr>
+        <w:t xml:space="preserve">ment </w:t>
+      </w:r>
+      <w:r>
+        <w:rPr>
+          <w:b/>
+          <w:sz w:val="56"/>
+          <w:szCs w:val="56"/>
+          <w:lang w:val="en-US"/>
+        </w:rPr>
         <w:t>Specification</w:t>
       </w:r>
     </w:p>
@@ -326,7 +349,6 @@
           <w:b/>
           <w:sz w:val="32"/>
         </w:rPr>
-        <w:lastRenderedPageBreak/>
         <w:t>Table</w:t>
       </w:r>
       <w:proofErr w:type="spellEnd"/>
@@ -977,8 +999,6 @@
         </w:rPr>
         <w:t>6</w:t>
       </w:r>
-      <w:bookmarkStart w:id="0" w:name="_GoBack"/>
-      <w:bookmarkEnd w:id="0"/>
     </w:p>
     <w:p>
       <w:pPr>
@@ -1314,7 +1334,6 @@
           <w:szCs w:val="32"/>
           <w:lang w:val="en-US"/>
         </w:rPr>
-        <w:lastRenderedPageBreak/>
         <w:t>1.0. Introduction</w:t>
       </w:r>
     </w:p>
@@ -2071,6 +2090,7 @@
           <w:szCs w:val="28"/>
           <w:lang w:val="en-US"/>
         </w:rPr>
+        <w:lastRenderedPageBreak/>
         <w:t>Customers can browse different categories and find offers which match their taste. After finding the desired offer customers can buy coupons</w:t>
       </w:r>
       <w:r>
@@ -2087,7 +2107,6 @@
           <w:szCs w:val="28"/>
           <w:lang w:val="en-US"/>
         </w:rPr>
-        <w:lastRenderedPageBreak/>
         <w:t>with discounted prices. Customers have access to all coupon offers in the website and are able to choose from a big variety of offers. The only requirement for customers is to register.</w:t>
       </w:r>
     </w:p>
@@ -3408,6 +3427,7 @@
           <w:szCs w:val="28"/>
           <w:lang w:val="en-US"/>
         </w:rPr>
+        <w:lastRenderedPageBreak/>
         <w:t xml:space="preserve">The website is accessed through its initial URL. </w:t>
       </w:r>
       <w:r>
@@ -3466,7 +3486,1747 @@
           <w:szCs w:val="28"/>
           <w:lang w:val="en-US"/>
         </w:rPr>
-        <w:t xml:space="preserve"> on the </w:t>
+        <w:t xml:space="preserve"> on the right side</w:t>
+      </w:r>
+      <w:r>
+        <w:rPr>
+          <w:sz w:val="28"/>
+          <w:szCs w:val="28"/>
+          <w:lang w:val="en-US"/>
+        </w:rPr>
+        <w:t xml:space="preserve"> </w:t>
+      </w:r>
+      <w:r>
+        <w:rPr>
+          <w:sz w:val="28"/>
+          <w:szCs w:val="28"/>
+          <w:lang w:val="en-US"/>
+        </w:rPr>
+        <w:t>can be found and also a c</w:t>
+      </w:r>
+      <w:r>
+        <w:rPr>
+          <w:sz w:val="28"/>
+          <w:szCs w:val="28"/>
+          <w:lang w:val="en-US"/>
+        </w:rPr>
+        <w:t xml:space="preserve">ategory tab on the left where </w:t>
+      </w:r>
+      <w:r>
+        <w:rPr>
+          <w:sz w:val="28"/>
+          <w:szCs w:val="28"/>
+          <w:lang w:val="en-US"/>
+        </w:rPr>
+        <w:t>users</w:t>
+      </w:r>
+      <w:r>
+        <w:rPr>
+          <w:sz w:val="28"/>
+          <w:szCs w:val="28"/>
+          <w:lang w:val="en-US"/>
+        </w:rPr>
+        <w:t xml:space="preserve"> can find all</w:t>
+      </w:r>
+      <w:r>
+        <w:rPr>
+          <w:sz w:val="28"/>
+          <w:szCs w:val="28"/>
+          <w:lang w:val="en-US"/>
+        </w:rPr>
+        <w:t xml:space="preserve"> voucher categories. When logged in, the login form is replaced by user tab with user’s </w:t>
+      </w:r>
+      <w:r>
+        <w:rPr>
+          <w:sz w:val="28"/>
+          <w:szCs w:val="28"/>
+          <w:lang w:val="en-US"/>
+        </w:rPr>
+        <w:t xml:space="preserve">username </w:t>
+      </w:r>
+      <w:r>
+        <w:rPr>
+          <w:sz w:val="28"/>
+          <w:szCs w:val="28"/>
+          <w:lang w:val="en-US"/>
+        </w:rPr>
+        <w:t>on it and small arrow pointing down, which when clicked on</w:t>
+      </w:r>
+      <w:r>
+        <w:rPr>
+          <w:sz w:val="28"/>
+          <w:szCs w:val="28"/>
+          <w:lang w:val="en-US"/>
+        </w:rPr>
+        <w:t xml:space="preserve">, </w:t>
+      </w:r>
+      <w:r>
+        <w:rPr>
+          <w:b/>
+          <w:sz w:val="28"/>
+          <w:szCs w:val="28"/>
+          <w:lang w:val="en-US"/>
+        </w:rPr>
+        <w:t>new tab expanding</w:t>
+      </w:r>
+      <w:r>
+        <w:rPr>
+          <w:b/>
+          <w:sz w:val="28"/>
+          <w:szCs w:val="28"/>
+          <w:lang w:val="en-US"/>
+        </w:rPr>
+        <w:t xml:space="preserve"> downward</w:t>
+      </w:r>
+      <w:r>
+        <w:rPr>
+          <w:b/>
+          <w:sz w:val="28"/>
+          <w:szCs w:val="28"/>
+          <w:lang w:val="en-US"/>
+        </w:rPr>
+        <w:t xml:space="preserve"> is displayed</w:t>
+      </w:r>
+      <w:r>
+        <w:rPr>
+          <w:sz w:val="28"/>
+          <w:szCs w:val="28"/>
+          <w:lang w:val="en-US"/>
+        </w:rPr>
+        <w:t xml:space="preserve">. It </w:t>
+      </w:r>
+      <w:r>
+        <w:rPr>
+          <w:sz w:val="28"/>
+          <w:szCs w:val="28"/>
+          <w:lang w:val="en-US"/>
+        </w:rPr>
+        <w:t>shows profile information, vouchers, messages, user’s settings and exit button</w:t>
+      </w:r>
+      <w:r>
+        <w:rPr>
+          <w:sz w:val="28"/>
+          <w:szCs w:val="28"/>
+          <w:lang w:val="en-US"/>
+        </w:rPr>
+        <w:t>, in descending order</w:t>
+      </w:r>
+      <w:r>
+        <w:rPr>
+          <w:sz w:val="28"/>
+          <w:szCs w:val="28"/>
+          <w:lang w:val="en-US"/>
+        </w:rPr>
+        <w:t xml:space="preserve">. </w:t>
+      </w:r>
+    </w:p>
+    <w:p>
+      <w:pPr>
+        <w:spacing w:line="240" w:lineRule="auto"/>
+        <w:ind w:left="993"/>
+        <w:rPr>
+          <w:b/>
+          <w:sz w:val="28"/>
+          <w:szCs w:val="28"/>
+          <w:lang w:val="en-US"/>
+        </w:rPr>
+      </w:pPr>
+      <w:r>
+        <w:rPr>
+          <w:b/>
+          <w:sz w:val="28"/>
+          <w:szCs w:val="28"/>
+          <w:lang w:val="en-US"/>
+        </w:rPr>
+        <w:t>3.1.2</w:t>
+      </w:r>
+      <w:r>
+        <w:rPr>
+          <w:b/>
+          <w:sz w:val="28"/>
+          <w:szCs w:val="28"/>
+          <w:lang w:val="en-US"/>
+        </w:rPr>
+        <w:t xml:space="preserve"> Use Case 2</w:t>
+      </w:r>
+      <w:r>
+        <w:rPr>
+          <w:b/>
+          <w:sz w:val="28"/>
+          <w:szCs w:val="28"/>
+          <w:lang w:val="en-US"/>
+        </w:rPr>
+        <w:t xml:space="preserve"> (Offers shown)</w:t>
+      </w:r>
+    </w:p>
+    <w:p>
+      <w:pPr>
+        <w:spacing w:line="240" w:lineRule="auto"/>
+        <w:ind w:left="993"/>
+        <w:rPr>
+          <w:b/>
+          <w:sz w:val="28"/>
+          <w:szCs w:val="28"/>
+          <w:lang w:val="en-US"/>
+        </w:rPr>
+      </w:pPr>
+      <w:r>
+        <w:rPr>
+          <w:sz w:val="28"/>
+          <w:szCs w:val="28"/>
+          <w:lang w:val="en-US"/>
+        </w:rPr>
+        <w:t xml:space="preserve">On the central section of the screen various voucher offers are displayed in </w:t>
+      </w:r>
+      <w:r>
+        <w:rPr>
+          <w:b/>
+          <w:sz w:val="28"/>
+          <w:szCs w:val="28"/>
+          <w:lang w:val="en-US"/>
+        </w:rPr>
+        <w:t>horizontal rows</w:t>
+      </w:r>
+      <w:r>
+        <w:rPr>
+          <w:b/>
+          <w:sz w:val="28"/>
+          <w:szCs w:val="28"/>
+          <w:lang w:val="en-US"/>
+        </w:rPr>
+        <w:t xml:space="preserve"> in descending order</w:t>
+      </w:r>
+      <w:r>
+        <w:rPr>
+          <w:sz w:val="28"/>
+          <w:szCs w:val="28"/>
+          <w:lang w:val="en-US"/>
+        </w:rPr>
+        <w:t>. Every row includes four offers, any one of which is displayed by a picture and small text on it. There are arrows on the left and right side of the rows which when clicked on, the</w:t>
+      </w:r>
+      <w:r>
+        <w:rPr>
+          <w:sz w:val="28"/>
+          <w:szCs w:val="28"/>
+          <w:lang w:val="en-US"/>
+        </w:rPr>
+        <w:t xml:space="preserve"> particular</w:t>
+      </w:r>
+      <w:r>
+        <w:rPr>
+          <w:sz w:val="28"/>
+          <w:szCs w:val="28"/>
+          <w:lang w:val="en-US"/>
+        </w:rPr>
+        <w:t xml:space="preserve"> row moves to left or right and another offer is shown. Every row shows different</w:t>
+      </w:r>
+      <w:r>
+        <w:rPr>
+          <w:sz w:val="28"/>
+          <w:szCs w:val="28"/>
+          <w:lang w:val="en-US"/>
+        </w:rPr>
+        <w:t xml:space="preserve"> offers</w:t>
+      </w:r>
+      <w:r>
+        <w:rPr>
+          <w:sz w:val="28"/>
+          <w:szCs w:val="28"/>
+          <w:lang w:val="en-US"/>
+        </w:rPr>
+        <w:t xml:space="preserve"> category. There are </w:t>
+      </w:r>
+      <w:r>
+        <w:rPr>
+          <w:b/>
+          <w:sz w:val="28"/>
+          <w:szCs w:val="28"/>
+          <w:lang w:val="en-US"/>
+        </w:rPr>
+        <w:t>four</w:t>
+      </w:r>
+      <w:r>
+        <w:rPr>
+          <w:sz w:val="28"/>
+          <w:szCs w:val="28"/>
+          <w:lang w:val="en-US"/>
+        </w:rPr>
+        <w:t xml:space="preserve"> categories: newest, most popular, most viewed and all categories.</w:t>
+      </w:r>
+    </w:p>
+    <w:p>
+      <w:pPr>
+        <w:spacing w:line="240" w:lineRule="auto"/>
+        <w:ind w:left="993"/>
+        <w:rPr>
+          <w:b/>
+          <w:sz w:val="28"/>
+          <w:szCs w:val="28"/>
+          <w:lang w:val="en-US"/>
+        </w:rPr>
+      </w:pPr>
+      <w:r>
+        <w:rPr>
+          <w:b/>
+          <w:sz w:val="28"/>
+          <w:szCs w:val="28"/>
+          <w:lang w:val="en-US"/>
+        </w:rPr>
+        <w:t>3.1.3</w:t>
+      </w:r>
+      <w:r>
+        <w:rPr>
+          <w:b/>
+          <w:sz w:val="28"/>
+          <w:szCs w:val="28"/>
+          <w:lang w:val="en-US"/>
+        </w:rPr>
+        <w:t xml:space="preserve"> Use Case 3</w:t>
+      </w:r>
+      <w:r>
+        <w:rPr>
+          <w:b/>
+          <w:sz w:val="28"/>
+          <w:szCs w:val="28"/>
+          <w:lang w:val="en-US"/>
+        </w:rPr>
+        <w:t xml:space="preserve"> (Loading a category)</w:t>
+      </w:r>
+    </w:p>
+    <w:p>
+      <w:pPr>
+        <w:spacing w:line="240" w:lineRule="auto"/>
+        <w:ind w:left="993"/>
+        <w:rPr>
+          <w:sz w:val="28"/>
+          <w:szCs w:val="28"/>
+          <w:lang w:val="en-US"/>
+        </w:rPr>
+      </w:pPr>
+      <w:r>
+        <w:rPr>
+          <w:sz w:val="28"/>
+          <w:szCs w:val="28"/>
+          <w:lang w:val="en-US"/>
+        </w:rPr>
+        <w:t>As stated in section 3.1.1</w:t>
+      </w:r>
+      <w:r>
+        <w:rPr>
+          <w:sz w:val="28"/>
+          <w:szCs w:val="28"/>
+          <w:lang w:val="en-US"/>
+        </w:rPr>
+        <w:t>,</w:t>
+      </w:r>
+      <w:r>
+        <w:rPr>
+          <w:sz w:val="28"/>
+          <w:szCs w:val="28"/>
+          <w:lang w:val="en-US"/>
+        </w:rPr>
+        <w:t xml:space="preserve"> when the website loads, category tab on the left side of the screen is displayed. When clicked on certain category, items from this category are shown on</w:t>
+      </w:r>
+      <w:r>
+        <w:rPr>
+          <w:sz w:val="28"/>
+          <w:szCs w:val="28"/>
+          <w:lang w:val="en-US"/>
+        </w:rPr>
+        <w:t xml:space="preserve"> the</w:t>
+      </w:r>
+      <w:r>
+        <w:rPr>
+          <w:sz w:val="28"/>
+          <w:szCs w:val="28"/>
+          <w:lang w:val="en-US"/>
+        </w:rPr>
+        <w:t xml:space="preserve"> central part of the screen. Above the offers, on the upper left</w:t>
+      </w:r>
+      <w:r>
+        <w:rPr>
+          <w:sz w:val="28"/>
+          <w:szCs w:val="28"/>
+          <w:lang w:val="en-US"/>
+        </w:rPr>
+        <w:t xml:space="preserve"> side of</w:t>
+      </w:r>
+      <w:r>
+        <w:rPr>
+          <w:sz w:val="28"/>
+          <w:szCs w:val="28"/>
+          <w:lang w:val="en-US"/>
+        </w:rPr>
+        <w:t xml:space="preserve"> screen, below the main upper screen, </w:t>
+      </w:r>
+      <w:r>
+        <w:rPr>
+          <w:b/>
+          <w:sz w:val="28"/>
+          <w:szCs w:val="28"/>
+          <w:lang w:val="en-US"/>
+        </w:rPr>
+        <w:t>new</w:t>
+      </w:r>
+      <w:r>
+        <w:rPr>
+          <w:b/>
+          <w:sz w:val="28"/>
+          <w:szCs w:val="28"/>
+          <w:lang w:val="en-US"/>
+        </w:rPr>
+        <w:t xml:space="preserve"> small</w:t>
+      </w:r>
+      <w:r>
+        <w:rPr>
+          <w:b/>
+          <w:sz w:val="28"/>
+          <w:szCs w:val="28"/>
+          <w:lang w:val="en-US"/>
+        </w:rPr>
+        <w:t xml:space="preserve"> tab</w:t>
+      </w:r>
+      <w:r>
+        <w:rPr>
+          <w:sz w:val="28"/>
+          <w:szCs w:val="28"/>
+          <w:lang w:val="en-US"/>
+        </w:rPr>
+        <w:t xml:space="preserve"> with arrow pointing down is displayed. When clicked on, the tab expands downward</w:t>
+      </w:r>
+      <w:r>
+        <w:rPr>
+          <w:sz w:val="28"/>
+          <w:szCs w:val="28"/>
+          <w:lang w:val="en-US"/>
+        </w:rPr>
+        <w:t xml:space="preserve"> and</w:t>
+      </w:r>
+      <w:r>
+        <w:rPr>
+          <w:sz w:val="28"/>
+          <w:szCs w:val="28"/>
+          <w:lang w:val="en-US"/>
+        </w:rPr>
+        <w:t xml:space="preserve"> users can choose between newest, most popular and most viewed</w:t>
+      </w:r>
+      <w:r>
+        <w:rPr>
+          <w:sz w:val="28"/>
+          <w:szCs w:val="28"/>
+          <w:lang w:val="en-US"/>
+        </w:rPr>
+        <w:t xml:space="preserve"> offers of the category they </w:t>
+      </w:r>
+      <w:r>
+        <w:rPr>
+          <w:sz w:val="28"/>
+          <w:szCs w:val="28"/>
+          <w:lang w:val="en-US"/>
+        </w:rPr>
+        <w:t xml:space="preserve">have </w:t>
+      </w:r>
+      <w:r>
+        <w:rPr>
+          <w:sz w:val="28"/>
+          <w:szCs w:val="28"/>
+          <w:lang w:val="en-US"/>
+        </w:rPr>
+        <w:t>chose</w:t>
+      </w:r>
+      <w:r>
+        <w:rPr>
+          <w:sz w:val="28"/>
+          <w:szCs w:val="28"/>
+          <w:lang w:val="en-US"/>
+        </w:rPr>
+        <w:t>n</w:t>
+      </w:r>
+      <w:r>
+        <w:rPr>
+          <w:sz w:val="28"/>
+          <w:szCs w:val="28"/>
+          <w:lang w:val="en-US"/>
+        </w:rPr>
+        <w:t>.</w:t>
+      </w:r>
+      <w:r>
+        <w:rPr>
+          <w:sz w:val="28"/>
+          <w:szCs w:val="28"/>
+          <w:lang w:val="en-US"/>
+        </w:rPr>
+        <w:t xml:space="preserve"> </w:t>
+      </w:r>
+      <w:r>
+        <w:rPr>
+          <w:sz w:val="28"/>
+          <w:szCs w:val="28"/>
+          <w:lang w:val="en-US"/>
+        </w:rPr>
+        <w:t>Every offer is</w:t>
+      </w:r>
+      <w:r>
+        <w:rPr>
+          <w:sz w:val="28"/>
+          <w:szCs w:val="28"/>
+          <w:lang w:val="en-US"/>
+        </w:rPr>
+        <w:t xml:space="preserve"> displayed by a picture and description text under </w:t>
+      </w:r>
+      <w:r>
+        <w:rPr>
+          <w:sz w:val="28"/>
+          <w:szCs w:val="28"/>
+          <w:lang w:val="en-US"/>
+        </w:rPr>
+        <w:t>it</w:t>
+      </w:r>
+      <w:r>
+        <w:rPr>
+          <w:sz w:val="28"/>
+          <w:szCs w:val="28"/>
+          <w:lang w:val="en-US"/>
+        </w:rPr>
+        <w:t>. Under the text there is the price of the voucher in bold</w:t>
+      </w:r>
+      <w:r>
+        <w:rPr>
+          <w:sz w:val="28"/>
+          <w:szCs w:val="28"/>
+          <w:lang w:val="en-US"/>
+        </w:rPr>
+        <w:t xml:space="preserve"> text</w:t>
+      </w:r>
+      <w:r>
+        <w:rPr>
+          <w:sz w:val="28"/>
+          <w:szCs w:val="28"/>
+          <w:lang w:val="en-US"/>
+        </w:rPr>
+        <w:t>.</w:t>
+      </w:r>
+      <w:r>
+        <w:rPr>
+          <w:sz w:val="28"/>
+          <w:szCs w:val="28"/>
+          <w:lang w:val="en-US"/>
+        </w:rPr>
+        <w:t xml:space="preserve"> In the lowest part of the offer </w:t>
+      </w:r>
+      <w:r>
+        <w:rPr>
+          <w:sz w:val="28"/>
+          <w:szCs w:val="28"/>
+          <w:lang w:val="en-US"/>
+        </w:rPr>
+        <w:t>information of how much time remains till the offer expires as well as how many vouchers are bought till now</w:t>
+      </w:r>
+      <w:r>
+        <w:rPr>
+          <w:sz w:val="28"/>
+          <w:szCs w:val="28"/>
+          <w:lang w:val="en-US"/>
+        </w:rPr>
+        <w:t xml:space="preserve"> can be found</w:t>
+      </w:r>
+      <w:r>
+        <w:rPr>
+          <w:sz w:val="28"/>
+          <w:szCs w:val="28"/>
+          <w:lang w:val="en-US"/>
+        </w:rPr>
+        <w:t>.</w:t>
+      </w:r>
+    </w:p>
+    <w:p>
+      <w:pPr>
+        <w:spacing w:line="240" w:lineRule="auto"/>
+        <w:ind w:left="993"/>
+        <w:rPr>
+          <w:b/>
+          <w:sz w:val="28"/>
+          <w:szCs w:val="28"/>
+          <w:lang w:val="en-US"/>
+        </w:rPr>
+      </w:pPr>
+      <w:r>
+        <w:rPr>
+          <w:b/>
+          <w:sz w:val="28"/>
+          <w:szCs w:val="28"/>
+          <w:lang w:val="en-US"/>
+        </w:rPr>
+        <w:t xml:space="preserve">3.1.4 </w:t>
+      </w:r>
+      <w:r>
+        <w:rPr>
+          <w:b/>
+          <w:sz w:val="28"/>
+          <w:szCs w:val="28"/>
+          <w:lang w:val="en-US"/>
+        </w:rPr>
+        <w:t>Use Case 4</w:t>
+      </w:r>
+      <w:r>
+        <w:rPr>
+          <w:b/>
+          <w:sz w:val="28"/>
+          <w:szCs w:val="28"/>
+          <w:lang w:val="en-US"/>
+        </w:rPr>
+        <w:t xml:space="preserve"> (</w:t>
+      </w:r>
+      <w:r>
+        <w:rPr>
+          <w:b/>
+          <w:sz w:val="28"/>
+          <w:szCs w:val="28"/>
+          <w:lang w:val="en-US"/>
+        </w:rPr>
+        <w:t>Choosing</w:t>
+      </w:r>
+      <w:r>
+        <w:rPr>
+          <w:b/>
+          <w:sz w:val="28"/>
+          <w:szCs w:val="28"/>
+          <w:lang w:val="en-US"/>
+        </w:rPr>
+        <w:t xml:space="preserve"> an</w:t>
+      </w:r>
+      <w:r>
+        <w:rPr>
+          <w:b/>
+          <w:sz w:val="28"/>
+          <w:szCs w:val="28"/>
+          <w:lang w:val="en-US"/>
+        </w:rPr>
+        <w:t xml:space="preserve"> offer</w:t>
+      </w:r>
+      <w:r>
+        <w:rPr>
+          <w:b/>
+          <w:sz w:val="28"/>
+          <w:szCs w:val="28"/>
+          <w:lang w:val="en-US"/>
+        </w:rPr>
+        <w:t>)</w:t>
+      </w:r>
+    </w:p>
+    <w:p>
+      <w:pPr>
+        <w:spacing w:line="240" w:lineRule="auto"/>
+        <w:ind w:left="993"/>
+        <w:rPr>
+          <w:sz w:val="28"/>
+          <w:szCs w:val="28"/>
+          <w:lang w:val="en-US"/>
+        </w:rPr>
+      </w:pPr>
+      <w:r>
+        <w:rPr>
+          <w:sz w:val="28"/>
+          <w:szCs w:val="28"/>
+          <w:lang w:val="en-US"/>
+        </w:rPr>
+        <w:t xml:space="preserve">When an offer is clicked on, a new page loads. The new page displays a </w:t>
+      </w:r>
+      <w:r>
+        <w:rPr>
+          <w:b/>
+          <w:sz w:val="28"/>
+          <w:szCs w:val="28"/>
+          <w:lang w:val="en-US"/>
+        </w:rPr>
+        <w:t>picture</w:t>
+      </w:r>
+      <w:r>
+        <w:rPr>
+          <w:sz w:val="28"/>
+          <w:szCs w:val="28"/>
+          <w:lang w:val="en-US"/>
+        </w:rPr>
+        <w:t xml:space="preserve"> of the product/service in the upper section of the screen, </w:t>
+      </w:r>
+      <w:r>
+        <w:rPr>
+          <w:b/>
+          <w:sz w:val="28"/>
+          <w:szCs w:val="28"/>
+          <w:lang w:val="en-US"/>
+        </w:rPr>
+        <w:t>description text</w:t>
+      </w:r>
+      <w:r>
+        <w:rPr>
+          <w:sz w:val="28"/>
+          <w:szCs w:val="28"/>
+          <w:lang w:val="en-US"/>
+        </w:rPr>
+        <w:t xml:space="preserve"> under it (with more details), </w:t>
+      </w:r>
+      <w:r>
+        <w:rPr>
+          <w:b/>
+          <w:sz w:val="28"/>
+          <w:szCs w:val="28"/>
+          <w:lang w:val="en-US"/>
+        </w:rPr>
+        <w:t>social media section</w:t>
+      </w:r>
+      <w:r>
+        <w:rPr>
+          <w:sz w:val="28"/>
+          <w:szCs w:val="28"/>
+          <w:lang w:val="en-US"/>
+        </w:rPr>
+        <w:t xml:space="preserve"> where users can share the offer on their social media profiles, </w:t>
+      </w:r>
+      <w:r>
+        <w:rPr>
+          <w:b/>
+          <w:sz w:val="28"/>
+          <w:szCs w:val="28"/>
+          <w:lang w:val="en-US"/>
+        </w:rPr>
+        <w:t>buy button</w:t>
+      </w:r>
+      <w:r>
+        <w:rPr>
+          <w:b/>
+          <w:sz w:val="28"/>
+          <w:szCs w:val="28"/>
+          <w:lang w:val="en-US"/>
+        </w:rPr>
+        <w:t xml:space="preserve"> </w:t>
+      </w:r>
+      <w:r>
+        <w:rPr>
+          <w:sz w:val="28"/>
+          <w:szCs w:val="28"/>
+          <w:lang w:val="en-US"/>
+        </w:rPr>
+        <w:t xml:space="preserve">and </w:t>
+      </w:r>
+      <w:r>
+        <w:rPr>
+          <w:b/>
+          <w:sz w:val="28"/>
+          <w:szCs w:val="28"/>
+          <w:lang w:val="en-US"/>
+        </w:rPr>
+        <w:t>comment section</w:t>
+      </w:r>
+      <w:r>
+        <w:rPr>
+          <w:sz w:val="28"/>
+          <w:szCs w:val="28"/>
+          <w:lang w:val="en-US"/>
+        </w:rPr>
+        <w:t xml:space="preserve"> where users sh</w:t>
+      </w:r>
+      <w:r>
+        <w:rPr>
+          <w:sz w:val="28"/>
+          <w:szCs w:val="28"/>
+          <w:lang w:val="en-US"/>
+        </w:rPr>
+        <w:t>are their thoughts of the offer.</w:t>
+      </w:r>
+    </w:p>
+    <w:p>
+      <w:pPr>
+        <w:spacing w:line="240" w:lineRule="auto"/>
+        <w:ind w:left="993"/>
+        <w:rPr>
+          <w:b/>
+          <w:sz w:val="28"/>
+          <w:szCs w:val="28"/>
+          <w:lang w:val="en-US"/>
+        </w:rPr>
+      </w:pPr>
+    </w:p>
+    <w:p>
+      <w:pPr>
+        <w:spacing w:line="240" w:lineRule="auto"/>
+        <w:ind w:left="993"/>
+        <w:rPr>
+          <w:b/>
+          <w:sz w:val="28"/>
+          <w:szCs w:val="28"/>
+          <w:lang w:val="en-US"/>
+        </w:rPr>
+      </w:pPr>
+    </w:p>
+    <w:p>
+      <w:pPr>
+        <w:spacing w:line="240" w:lineRule="auto"/>
+        <w:ind w:left="993"/>
+        <w:rPr>
+          <w:b/>
+          <w:sz w:val="28"/>
+          <w:szCs w:val="28"/>
+          <w:lang w:val="en-US"/>
+        </w:rPr>
+      </w:pPr>
+      <w:r>
+        <w:rPr>
+          <w:b/>
+          <w:sz w:val="28"/>
+          <w:szCs w:val="28"/>
+          <w:lang w:val="en-US"/>
+        </w:rPr>
+        <w:t>3.1.5 Use Case 5</w:t>
+      </w:r>
+      <w:r>
+        <w:rPr>
+          <w:b/>
+          <w:sz w:val="28"/>
+          <w:szCs w:val="28"/>
+          <w:lang w:val="en-US"/>
+        </w:rPr>
+        <w:t xml:space="preserve"> (Buying a voucher)</w:t>
+      </w:r>
+    </w:p>
+    <w:p>
+      <w:pPr>
+        <w:spacing w:line="240" w:lineRule="auto"/>
+        <w:ind w:left="993"/>
+        <w:rPr>
+          <w:sz w:val="28"/>
+          <w:szCs w:val="28"/>
+          <w:lang w:val="en-US"/>
+        </w:rPr>
+      </w:pPr>
+      <w:r>
+        <w:rPr>
+          <w:sz w:val="28"/>
+          <w:szCs w:val="28"/>
+          <w:lang w:val="en-US"/>
+        </w:rPr>
+        <w:t xml:space="preserve">Users </w:t>
+      </w:r>
+      <w:r>
+        <w:rPr>
+          <w:sz w:val="28"/>
+          <w:szCs w:val="28"/>
+          <w:lang w:val="en-US"/>
+        </w:rPr>
+        <w:t>can buy</w:t>
+      </w:r>
+      <w:r>
+        <w:rPr>
+          <w:sz w:val="28"/>
+          <w:szCs w:val="28"/>
+          <w:lang w:val="en-US"/>
+        </w:rPr>
+        <w:t xml:space="preserve"> a voucher by clicking the buy button stated in section 3.1.4. When a user click on that button, new page loads</w:t>
+      </w:r>
+      <w:r>
+        <w:rPr>
+          <w:sz w:val="28"/>
+          <w:szCs w:val="28"/>
+          <w:lang w:val="en-US"/>
+        </w:rPr>
+        <w:t>. It</w:t>
+      </w:r>
+      <w:r>
+        <w:rPr>
+          <w:sz w:val="28"/>
+          <w:szCs w:val="28"/>
+          <w:lang w:val="en-US"/>
+        </w:rPr>
+        <w:t xml:space="preserve"> conta</w:t>
+      </w:r>
+      <w:r>
+        <w:rPr>
+          <w:sz w:val="28"/>
+          <w:szCs w:val="28"/>
+          <w:lang w:val="en-US"/>
+        </w:rPr>
+        <w:t>ins</w:t>
+      </w:r>
+      <w:r>
+        <w:rPr>
+          <w:sz w:val="28"/>
+          <w:szCs w:val="28"/>
+          <w:lang w:val="en-US"/>
+        </w:rPr>
+        <w:t xml:space="preserve"> information of the ways the voucher can be paid</w:t>
+      </w:r>
+      <w:r>
+        <w:rPr>
+          <w:sz w:val="28"/>
+          <w:szCs w:val="28"/>
+          <w:lang w:val="en-US"/>
+        </w:rPr>
+        <w:t>, e.g. debit card, credit card, etc</w:t>
+      </w:r>
+      <w:r>
+        <w:rPr>
+          <w:sz w:val="28"/>
+          <w:szCs w:val="28"/>
+          <w:lang w:val="en-US"/>
+        </w:rPr>
+        <w:t xml:space="preserve">. When the voucher is paid, new page loads. It contains unique ID of the voucher as well as a </w:t>
+      </w:r>
+      <w:r>
+        <w:rPr>
+          <w:b/>
+          <w:sz w:val="28"/>
+          <w:szCs w:val="28"/>
+          <w:lang w:val="en-US"/>
+        </w:rPr>
+        <w:t>print button</w:t>
+      </w:r>
+      <w:r>
+        <w:rPr>
+          <w:sz w:val="28"/>
+          <w:szCs w:val="28"/>
+          <w:lang w:val="en-US"/>
+        </w:rPr>
+        <w:t xml:space="preserve">. When clicked on, users can print their vouchers or save </w:t>
+      </w:r>
+      <w:r>
+        <w:rPr>
+          <w:sz w:val="28"/>
+          <w:szCs w:val="28"/>
+          <w:lang w:val="en-US"/>
+        </w:rPr>
+        <w:t xml:space="preserve">a </w:t>
+      </w:r>
+      <w:r>
+        <w:rPr>
+          <w:sz w:val="28"/>
+          <w:szCs w:val="28"/>
+          <w:lang w:val="en-US"/>
+        </w:rPr>
+        <w:t>pdf</w:t>
+      </w:r>
+      <w:r>
+        <w:rPr>
+          <w:sz w:val="28"/>
+          <w:szCs w:val="28"/>
+          <w:lang w:val="en-US"/>
+        </w:rPr>
+        <w:t xml:space="preserve"> file</w:t>
+      </w:r>
+      <w:r>
+        <w:rPr>
+          <w:sz w:val="28"/>
+          <w:szCs w:val="28"/>
+          <w:lang w:val="en-US"/>
+        </w:rPr>
+        <w:t xml:space="preserve"> with the voucher</w:t>
+      </w:r>
+      <w:r>
+        <w:rPr>
+          <w:sz w:val="28"/>
+          <w:szCs w:val="28"/>
+          <w:lang w:val="en-US"/>
+        </w:rPr>
+        <w:t xml:space="preserve"> on their computers.</w:t>
+      </w:r>
+    </w:p>
+    <w:p>
+      <w:pPr>
+        <w:spacing w:line="240" w:lineRule="auto"/>
+        <w:ind w:left="993"/>
+        <w:rPr>
+          <w:b/>
+          <w:sz w:val="28"/>
+          <w:szCs w:val="28"/>
+          <w:lang w:val="en-US"/>
+        </w:rPr>
+      </w:pPr>
+      <w:r>
+        <w:rPr>
+          <w:b/>
+          <w:sz w:val="28"/>
+          <w:szCs w:val="28"/>
+          <w:lang w:val="en-US"/>
+        </w:rPr>
+        <w:t>3.1.6 Use Case 6</w:t>
+      </w:r>
+      <w:r>
+        <w:rPr>
+          <w:b/>
+          <w:sz w:val="28"/>
+          <w:szCs w:val="28"/>
+          <w:lang w:val="en-US"/>
+        </w:rPr>
+        <w:t xml:space="preserve"> (</w:t>
+      </w:r>
+      <w:r>
+        <w:rPr>
+          <w:b/>
+          <w:sz w:val="28"/>
+          <w:szCs w:val="28"/>
+          <w:lang w:val="en-US"/>
+        </w:rPr>
+        <w:t>Registration for new users</w:t>
+      </w:r>
+      <w:r>
+        <w:rPr>
+          <w:b/>
+          <w:sz w:val="28"/>
+          <w:szCs w:val="28"/>
+          <w:lang w:val="en-US"/>
+        </w:rPr>
+        <w:t>)</w:t>
+      </w:r>
+    </w:p>
+    <w:p>
+      <w:pPr>
+        <w:spacing w:line="240" w:lineRule="auto"/>
+        <w:ind w:left="993"/>
+        <w:rPr>
+          <w:sz w:val="28"/>
+          <w:szCs w:val="28"/>
+          <w:lang w:val="en-US"/>
+        </w:rPr>
+      </w:pPr>
+      <w:r>
+        <w:rPr>
+          <w:sz w:val="28"/>
+          <w:szCs w:val="28"/>
+          <w:lang w:val="en-US"/>
+        </w:rPr>
+        <w:t xml:space="preserve">For using the full functionality of the website, users should </w:t>
+      </w:r>
+      <w:r>
+        <w:rPr>
+          <w:b/>
+          <w:sz w:val="28"/>
+          <w:szCs w:val="28"/>
+          <w:lang w:val="en-US"/>
+        </w:rPr>
+        <w:t>register</w:t>
+      </w:r>
+      <w:r>
+        <w:rPr>
+          <w:sz w:val="28"/>
+          <w:szCs w:val="28"/>
+          <w:lang w:val="en-US"/>
+        </w:rPr>
+        <w:t>. This can be done by filling registration form which can be accessed by clicking small text on the right side of the registration field</w:t>
+      </w:r>
+      <w:r>
+        <w:rPr>
+          <w:sz w:val="28"/>
+          <w:szCs w:val="28"/>
+          <w:lang w:val="en-US"/>
+        </w:rPr>
+        <w:t xml:space="preserve"> named “registration for new users”</w:t>
+      </w:r>
+      <w:r>
+        <w:rPr>
+          <w:sz w:val="28"/>
+          <w:szCs w:val="28"/>
+          <w:lang w:val="en-US"/>
+        </w:rPr>
+        <w:t xml:space="preserve">. When clicked, new page loads. Users are able to choose from </w:t>
+      </w:r>
+      <w:r>
+        <w:rPr>
+          <w:b/>
+          <w:sz w:val="28"/>
+          <w:szCs w:val="28"/>
+          <w:lang w:val="en-US"/>
+        </w:rPr>
+        <w:t>t</w:t>
+      </w:r>
+      <w:r>
+        <w:rPr>
+          <w:b/>
+          <w:sz w:val="28"/>
+          <w:szCs w:val="28"/>
+          <w:lang w:val="en-US"/>
+        </w:rPr>
+        <w:t>w</w:t>
+      </w:r>
+      <w:r>
+        <w:rPr>
+          <w:b/>
+          <w:sz w:val="28"/>
+          <w:szCs w:val="28"/>
+          <w:lang w:val="en-US"/>
+        </w:rPr>
+        <w:t>o options</w:t>
+      </w:r>
+      <w:r>
+        <w:rPr>
+          <w:sz w:val="28"/>
+          <w:szCs w:val="28"/>
+          <w:lang w:val="en-US"/>
+        </w:rPr>
+        <w:t xml:space="preserve">. The first one is for </w:t>
+      </w:r>
+      <w:r>
+        <w:rPr>
+          <w:b/>
+          <w:sz w:val="28"/>
+          <w:szCs w:val="28"/>
+          <w:lang w:val="en-US"/>
+        </w:rPr>
+        <w:t>standard users</w:t>
+      </w:r>
+      <w:r>
+        <w:rPr>
+          <w:sz w:val="28"/>
+          <w:szCs w:val="28"/>
+          <w:lang w:val="en-US"/>
+        </w:rPr>
+        <w:t xml:space="preserve"> and the second one is for</w:t>
+      </w:r>
+      <w:r>
+        <w:rPr>
+          <w:sz w:val="28"/>
+          <w:szCs w:val="28"/>
+          <w:lang w:val="en-US"/>
+        </w:rPr>
+        <w:t xml:space="preserve"> </w:t>
+      </w:r>
+      <w:r>
+        <w:rPr>
+          <w:b/>
+          <w:sz w:val="28"/>
+          <w:szCs w:val="28"/>
+          <w:lang w:val="en-US"/>
+        </w:rPr>
+        <w:t>company clients</w:t>
+      </w:r>
+      <w:r>
+        <w:rPr>
+          <w:sz w:val="28"/>
+          <w:szCs w:val="28"/>
+          <w:lang w:val="en-US"/>
+        </w:rPr>
+        <w:t>.</w:t>
+      </w:r>
+    </w:p>
+    <w:p>
+      <w:pPr>
+        <w:spacing w:line="240" w:lineRule="auto"/>
+        <w:ind w:left="993"/>
+        <w:rPr>
+          <w:b/>
+          <w:sz w:val="28"/>
+          <w:szCs w:val="28"/>
+          <w:lang w:val="en-US"/>
+        </w:rPr>
+      </w:pPr>
+      <w:r>
+        <w:rPr>
+          <w:b/>
+          <w:sz w:val="28"/>
+          <w:szCs w:val="28"/>
+          <w:lang w:val="en-US"/>
+        </w:rPr>
+        <w:t>3.1.6.1</w:t>
+      </w:r>
+      <w:r>
+        <w:rPr>
+          <w:b/>
+          <w:sz w:val="28"/>
+          <w:szCs w:val="28"/>
+          <w:lang w:val="en-US"/>
+        </w:rPr>
+        <w:t xml:space="preserve"> </w:t>
+      </w:r>
+      <w:r>
+        <w:rPr>
+          <w:b/>
+          <w:sz w:val="28"/>
+          <w:szCs w:val="28"/>
+          <w:lang w:val="en-US"/>
+        </w:rPr>
+        <w:t>Use Case 7</w:t>
+      </w:r>
+      <w:r>
+        <w:rPr>
+          <w:b/>
+          <w:sz w:val="28"/>
+          <w:szCs w:val="28"/>
+          <w:lang w:val="en-US"/>
+        </w:rPr>
+        <w:t xml:space="preserve"> (</w:t>
+      </w:r>
+      <w:r>
+        <w:rPr>
+          <w:b/>
+          <w:sz w:val="28"/>
+          <w:szCs w:val="28"/>
+          <w:lang w:val="en-US"/>
+        </w:rPr>
+        <w:t>Standard user r</w:t>
+      </w:r>
+      <w:r>
+        <w:rPr>
+          <w:b/>
+          <w:sz w:val="28"/>
+          <w:szCs w:val="28"/>
+          <w:lang w:val="en-US"/>
+        </w:rPr>
+        <w:t>egistration</w:t>
+      </w:r>
+      <w:r>
+        <w:rPr>
+          <w:b/>
+          <w:sz w:val="28"/>
+          <w:szCs w:val="28"/>
+          <w:lang w:val="en-US"/>
+        </w:rPr>
+        <w:t>)</w:t>
+      </w:r>
+    </w:p>
+    <w:p>
+      <w:pPr>
+        <w:spacing w:line="240" w:lineRule="auto"/>
+        <w:ind w:left="993"/>
+        <w:rPr>
+          <w:sz w:val="28"/>
+          <w:szCs w:val="28"/>
+          <w:lang w:val="en-US"/>
+        </w:rPr>
+      </w:pPr>
+      <w:r>
+        <w:rPr>
+          <w:sz w:val="28"/>
+          <w:szCs w:val="28"/>
+          <w:lang w:val="en-US"/>
+        </w:rPr>
+        <w:t xml:space="preserve">If </w:t>
+      </w:r>
+      <w:r>
+        <w:rPr>
+          <w:sz w:val="28"/>
+          <w:szCs w:val="28"/>
+          <w:lang w:val="en-US"/>
+        </w:rPr>
+        <w:t>standard user registration</w:t>
+      </w:r>
+      <w:r>
+        <w:rPr>
+          <w:sz w:val="28"/>
+          <w:szCs w:val="28"/>
+          <w:lang w:val="en-US"/>
+        </w:rPr>
+        <w:t xml:space="preserve"> option is chosen, a new page loads. It contains various fields for users to fill e.g. first name, last name, username, password, e-mail address and phone number.</w:t>
+      </w:r>
+      <w:r>
+        <w:rPr>
+          <w:sz w:val="28"/>
+          <w:szCs w:val="28"/>
+          <w:lang w:val="en-US"/>
+        </w:rPr>
+        <w:t xml:space="preserve"> On the bottom of the screen there is a </w:t>
+      </w:r>
+      <w:r>
+        <w:rPr>
+          <w:b/>
+          <w:sz w:val="28"/>
+          <w:szCs w:val="28"/>
+          <w:lang w:val="en-US"/>
+        </w:rPr>
+        <w:t>button named “register</w:t>
+      </w:r>
+      <w:r>
+        <w:rPr>
+          <w:b/>
+          <w:sz w:val="28"/>
+          <w:szCs w:val="28"/>
+          <w:lang w:val="en-US"/>
+        </w:rPr>
+        <w:t>”</w:t>
+      </w:r>
+      <w:r>
+        <w:rPr>
+          <w:sz w:val="28"/>
+          <w:szCs w:val="28"/>
+          <w:lang w:val="en-US"/>
+        </w:rPr>
+        <w:t>. After all the fields are filled and the register button is clicked</w:t>
+      </w:r>
+      <w:r>
+        <w:rPr>
+          <w:sz w:val="28"/>
+          <w:szCs w:val="28"/>
+          <w:lang w:val="en-US"/>
+        </w:rPr>
+        <w:t xml:space="preserve"> users</w:t>
+      </w:r>
+      <w:r>
+        <w:rPr>
+          <w:sz w:val="28"/>
+          <w:szCs w:val="28"/>
+          <w:lang w:val="en-US"/>
+        </w:rPr>
+        <w:t xml:space="preserve"> should</w:t>
+      </w:r>
+      <w:r>
+        <w:rPr>
+          <w:sz w:val="28"/>
+          <w:szCs w:val="28"/>
+          <w:lang w:val="en-US"/>
+        </w:rPr>
+        <w:t xml:space="preserve"> receive an e-mail with </w:t>
+      </w:r>
+      <w:r>
+        <w:rPr>
+          <w:b/>
+          <w:sz w:val="28"/>
+          <w:szCs w:val="28"/>
+          <w:lang w:val="en-US"/>
+        </w:rPr>
+        <w:t>conformation link</w:t>
+      </w:r>
+      <w:r>
+        <w:rPr>
+          <w:sz w:val="28"/>
+          <w:szCs w:val="28"/>
+          <w:lang w:val="en-US"/>
+        </w:rPr>
+        <w:t>.</w:t>
+      </w:r>
+      <w:r>
+        <w:rPr>
+          <w:sz w:val="28"/>
+          <w:szCs w:val="28"/>
+          <w:lang w:val="en-US"/>
+        </w:rPr>
+        <w:t xml:space="preserve"> </w:t>
+      </w:r>
+      <w:r>
+        <w:rPr>
+          <w:sz w:val="28"/>
+          <w:szCs w:val="28"/>
+          <w:lang w:val="en-US"/>
+        </w:rPr>
+        <w:t xml:space="preserve">When </w:t>
+      </w:r>
+      <w:r>
+        <w:rPr>
+          <w:sz w:val="28"/>
+          <w:szCs w:val="28"/>
+          <w:lang w:val="en-US"/>
+        </w:rPr>
+        <w:t xml:space="preserve">the link is </w:t>
+      </w:r>
+      <w:r>
+        <w:rPr>
+          <w:sz w:val="28"/>
+          <w:szCs w:val="28"/>
+          <w:lang w:val="en-US"/>
+        </w:rPr>
+        <w:t>clicked</w:t>
+      </w:r>
+      <w:r>
+        <w:rPr>
+          <w:sz w:val="28"/>
+          <w:szCs w:val="28"/>
+          <w:lang w:val="en-US"/>
+        </w:rPr>
+        <w:t>,</w:t>
+      </w:r>
+      <w:r>
+        <w:rPr>
+          <w:sz w:val="28"/>
+          <w:szCs w:val="28"/>
+          <w:lang w:val="en-US"/>
+        </w:rPr>
+        <w:t xml:space="preserve"> the registration is finished and users have full access to the website.</w:t>
+      </w:r>
+    </w:p>
+    <w:p>
+      <w:pPr>
+        <w:spacing w:line="240" w:lineRule="auto"/>
+        <w:ind w:left="993"/>
+        <w:rPr>
+          <w:b/>
+          <w:sz w:val="28"/>
+          <w:szCs w:val="28"/>
+          <w:lang w:val="en-US"/>
+        </w:rPr>
+      </w:pPr>
+      <w:r>
+        <w:rPr>
+          <w:b/>
+          <w:sz w:val="28"/>
+          <w:szCs w:val="28"/>
+          <w:lang w:val="en-US"/>
+        </w:rPr>
+        <w:t xml:space="preserve">3.1.6.2 </w:t>
+      </w:r>
+      <w:r>
+        <w:rPr>
+          <w:b/>
+          <w:sz w:val="28"/>
+          <w:szCs w:val="28"/>
+          <w:lang w:val="en-US"/>
+        </w:rPr>
+        <w:t>Use Case 8</w:t>
+      </w:r>
+      <w:r>
+        <w:rPr>
+          <w:b/>
+          <w:sz w:val="28"/>
+          <w:szCs w:val="28"/>
+          <w:lang w:val="en-US"/>
+        </w:rPr>
+        <w:t xml:space="preserve"> (</w:t>
+      </w:r>
+      <w:r>
+        <w:rPr>
+          <w:b/>
+          <w:sz w:val="28"/>
+          <w:szCs w:val="28"/>
+          <w:lang w:val="en-US"/>
+        </w:rPr>
+        <w:t xml:space="preserve">Company </w:t>
+      </w:r>
+      <w:proofErr w:type="gramStart"/>
+      <w:r>
+        <w:rPr>
+          <w:b/>
+          <w:sz w:val="28"/>
+          <w:szCs w:val="28"/>
+          <w:lang w:val="en-US"/>
+        </w:rPr>
+        <w:t>clients</w:t>
+      </w:r>
+      <w:proofErr w:type="gramEnd"/>
+      <w:r>
+        <w:rPr>
+          <w:b/>
+          <w:sz w:val="28"/>
+          <w:szCs w:val="28"/>
+          <w:lang w:val="en-US"/>
+        </w:rPr>
+        <w:t xml:space="preserve"> r</w:t>
+      </w:r>
+      <w:r>
+        <w:rPr>
+          <w:b/>
+          <w:sz w:val="28"/>
+          <w:szCs w:val="28"/>
+          <w:lang w:val="en-US"/>
+        </w:rPr>
+        <w:t>egistration</w:t>
+      </w:r>
+      <w:r>
+        <w:rPr>
+          <w:b/>
+          <w:sz w:val="28"/>
+          <w:szCs w:val="28"/>
+          <w:lang w:val="en-US"/>
+        </w:rPr>
+        <w:t>)</w:t>
+      </w:r>
+      <w:r>
+        <w:rPr>
+          <w:b/>
+          <w:sz w:val="28"/>
+          <w:szCs w:val="28"/>
+          <w:lang w:val="en-US"/>
+        </w:rPr>
+        <w:t xml:space="preserve"> </w:t>
+      </w:r>
+    </w:p>
+    <w:p>
+      <w:pPr>
+        <w:spacing w:line="240" w:lineRule="auto"/>
+        <w:ind w:left="993"/>
+        <w:rPr>
+          <w:sz w:val="28"/>
+          <w:szCs w:val="28"/>
+          <w:lang w:val="en-US"/>
+        </w:rPr>
+      </w:pPr>
+      <w:r>
+        <w:rPr>
+          <w:sz w:val="28"/>
+          <w:szCs w:val="28"/>
+          <w:lang w:val="en-US"/>
+        </w:rPr>
+        <w:t>If registration option</w:t>
+      </w:r>
+      <w:r>
+        <w:rPr>
+          <w:sz w:val="28"/>
+          <w:szCs w:val="28"/>
+          <w:lang w:val="en-US"/>
+        </w:rPr>
+        <w:t xml:space="preserve"> for company clients</w:t>
+      </w:r>
+      <w:r>
+        <w:rPr>
+          <w:sz w:val="28"/>
+          <w:szCs w:val="28"/>
+          <w:lang w:val="en-US"/>
+        </w:rPr>
+        <w:t xml:space="preserve"> is chosen, a new page loads. It contains fields </w:t>
+      </w:r>
+      <w:r>
+        <w:rPr>
+          <w:sz w:val="28"/>
+          <w:szCs w:val="28"/>
+          <w:lang w:val="en-US"/>
+        </w:rPr>
+        <w:t>for users to fill</w:t>
+      </w:r>
+      <w:r>
+        <w:rPr>
+          <w:sz w:val="28"/>
+          <w:szCs w:val="28"/>
+          <w:lang w:val="en-US"/>
+        </w:rPr>
+        <w:t>,</w:t>
+      </w:r>
+      <w:r>
+        <w:rPr>
+          <w:sz w:val="28"/>
+          <w:szCs w:val="28"/>
+          <w:lang w:val="en-US"/>
+        </w:rPr>
+        <w:t xml:space="preserve"> e.g. company name, username, password, e-mail address and phone number.</w:t>
+      </w:r>
+      <w:r>
+        <w:rPr>
+          <w:sz w:val="28"/>
+          <w:szCs w:val="28"/>
+          <w:lang w:val="en-US"/>
+        </w:rPr>
+        <w:t xml:space="preserve"> On the bottom of the screen there is a </w:t>
+      </w:r>
+      <w:r>
+        <w:rPr>
+          <w:b/>
+          <w:sz w:val="28"/>
+          <w:szCs w:val="28"/>
+          <w:lang w:val="en-US"/>
+        </w:rPr>
+        <w:t>button named “register”</w:t>
+      </w:r>
+      <w:r>
+        <w:rPr>
+          <w:sz w:val="28"/>
+          <w:szCs w:val="28"/>
+          <w:lang w:val="en-US"/>
+        </w:rPr>
+        <w:t>. After all the fields are filled and register button is clicked user</w:t>
+      </w:r>
+      <w:r>
+        <w:rPr>
+          <w:sz w:val="28"/>
+          <w:szCs w:val="28"/>
+          <w:lang w:val="en-US"/>
+        </w:rPr>
+        <w:t>s</w:t>
+      </w:r>
+      <w:r>
+        <w:rPr>
+          <w:sz w:val="28"/>
+          <w:szCs w:val="28"/>
+          <w:lang w:val="en-US"/>
+        </w:rPr>
+        <w:t xml:space="preserve"> should</w:t>
+      </w:r>
+      <w:r>
+        <w:rPr>
+          <w:sz w:val="28"/>
+          <w:szCs w:val="28"/>
+          <w:lang w:val="en-US"/>
+        </w:rPr>
+        <w:t xml:space="preserve"> receive an e-mail with </w:t>
+      </w:r>
+      <w:r>
+        <w:rPr>
+          <w:b/>
+          <w:sz w:val="28"/>
+          <w:szCs w:val="28"/>
+          <w:lang w:val="en-US"/>
+        </w:rPr>
+        <w:t>conformation link</w:t>
+      </w:r>
+      <w:r>
+        <w:rPr>
+          <w:sz w:val="28"/>
+          <w:szCs w:val="28"/>
+          <w:lang w:val="en-US"/>
+        </w:rPr>
+        <w:t xml:space="preserve">. When clicked the registration is finished but company clients </w:t>
+      </w:r>
+      <w:r>
+        <w:rPr>
+          <w:b/>
+          <w:sz w:val="28"/>
+          <w:szCs w:val="28"/>
+          <w:lang w:val="en-US"/>
+        </w:rPr>
+        <w:t>do not have full access</w:t>
+      </w:r>
+      <w:r>
+        <w:rPr>
+          <w:sz w:val="28"/>
+          <w:szCs w:val="28"/>
+          <w:lang w:val="en-US"/>
+        </w:rPr>
+        <w:t xml:space="preserve"> to the functionality of the website </w:t>
+      </w:r>
+      <w:r>
+        <w:rPr>
+          <w:b/>
+          <w:sz w:val="28"/>
+          <w:szCs w:val="28"/>
+          <w:lang w:val="en-US"/>
+        </w:rPr>
+        <w:t>yet</w:t>
+      </w:r>
+      <w:r>
+        <w:rPr>
+          <w:sz w:val="28"/>
+          <w:szCs w:val="28"/>
+          <w:lang w:val="en-US"/>
+        </w:rPr>
+        <w:t>.</w:t>
+      </w:r>
+      <w:r>
+        <w:rPr>
+          <w:sz w:val="28"/>
+          <w:szCs w:val="28"/>
+          <w:lang w:val="en-US"/>
+        </w:rPr>
+        <w:t xml:space="preserve"> </w:t>
+      </w:r>
+      <w:r>
+        <w:rPr>
+          <w:sz w:val="28"/>
+          <w:szCs w:val="28"/>
+          <w:lang w:val="en-US"/>
+        </w:rPr>
+        <w:t>When the website is loaded</w:t>
+      </w:r>
+      <w:r>
+        <w:rPr>
+          <w:sz w:val="28"/>
+          <w:szCs w:val="28"/>
+          <w:lang w:val="en-US"/>
+        </w:rPr>
+        <w:t xml:space="preserve"> again</w:t>
+      </w:r>
+      <w:r>
+        <w:rPr>
+          <w:sz w:val="28"/>
+          <w:szCs w:val="28"/>
+          <w:lang w:val="en-US"/>
+        </w:rPr>
+        <w:t>, a</w:t>
+      </w:r>
+      <w:r>
+        <w:rPr>
+          <w:sz w:val="28"/>
+          <w:szCs w:val="28"/>
+          <w:lang w:val="en-US"/>
+        </w:rPr>
+        <w:t xml:space="preserve"> new</w:t>
+      </w:r>
+      <w:r>
+        <w:rPr>
+          <w:sz w:val="28"/>
+          <w:szCs w:val="28"/>
+          <w:lang w:val="en-US"/>
+        </w:rPr>
+        <w:t xml:space="preserve"> “apply for partnership”</w:t>
+      </w:r>
+      <w:r>
+        <w:rPr>
+          <w:sz w:val="28"/>
+          <w:szCs w:val="28"/>
+          <w:lang w:val="en-US"/>
+        </w:rPr>
+        <w:t xml:space="preserve"> message</w:t>
+      </w:r>
+      <w:r>
+        <w:rPr>
+          <w:sz w:val="28"/>
+          <w:szCs w:val="28"/>
+          <w:lang w:val="en-US"/>
+        </w:rPr>
+        <w:t xml:space="preserve"> </w:t>
+      </w:r>
+      <w:r>
+        <w:rPr>
+          <w:sz w:val="28"/>
+          <w:szCs w:val="28"/>
+          <w:lang w:val="en-US"/>
+        </w:rPr>
+        <w:t>appears</w:t>
+      </w:r>
+      <w:r>
+        <w:rPr>
+          <w:sz w:val="28"/>
+          <w:szCs w:val="28"/>
+          <w:lang w:val="en-US"/>
+        </w:rPr>
+        <w:t xml:space="preserve"> right below the main upper tab</w:t>
+      </w:r>
+      <w:r>
+        <w:rPr>
+          <w:sz w:val="28"/>
+          <w:szCs w:val="28"/>
+          <w:lang w:val="en-US"/>
+        </w:rPr>
+        <w:t>.</w:t>
+      </w:r>
+      <w:r>
+        <w:rPr>
+          <w:sz w:val="28"/>
+          <w:szCs w:val="28"/>
+          <w:lang w:val="en-US"/>
+        </w:rPr>
+        <w:t xml:space="preserve"> </w:t>
+      </w:r>
+      <w:r>
+        <w:rPr>
+          <w:sz w:val="28"/>
+          <w:szCs w:val="28"/>
+          <w:lang w:val="en-US"/>
+        </w:rPr>
+        <w:t>When clicked, a new page loads.</w:t>
+      </w:r>
+      <w:r>
+        <w:rPr>
+          <w:sz w:val="28"/>
+          <w:szCs w:val="28"/>
+          <w:lang w:val="en-US"/>
+        </w:rPr>
+        <w:t xml:space="preserve"> </w:t>
+      </w:r>
+      <w:r>
+        <w:rPr>
+          <w:sz w:val="28"/>
+          <w:szCs w:val="28"/>
+          <w:lang w:val="en-US"/>
+        </w:rPr>
+        <w:t>Users can find a message form which have to be filled in order to apply for partnership. Under the message field</w:t>
+      </w:r>
+      <w:r>
+        <w:rPr>
+          <w:sz w:val="28"/>
+          <w:szCs w:val="28"/>
+          <w:lang w:val="en-US"/>
+        </w:rPr>
+        <w:t>,</w:t>
+      </w:r>
+      <w:r>
+        <w:rPr>
+          <w:sz w:val="28"/>
+          <w:szCs w:val="28"/>
+          <w:lang w:val="en-US"/>
+        </w:rPr>
+        <w:t xml:space="preserve"> </w:t>
       </w:r>
       <w:r>
         <w:rPr>
@@ -3475,1748 +5235,7 @@
           <w:lang w:val="en-US"/>
         </w:rPr>
         <w:lastRenderedPageBreak/>
-        <w:t>right side</w:t>
-      </w:r>
-      <w:r>
-        <w:rPr>
-          <w:sz w:val="28"/>
-          <w:szCs w:val="28"/>
-          <w:lang w:val="en-US"/>
-        </w:rPr>
-        <w:t xml:space="preserve"> </w:t>
-      </w:r>
-      <w:r>
-        <w:rPr>
-          <w:sz w:val="28"/>
-          <w:szCs w:val="28"/>
-          <w:lang w:val="en-US"/>
-        </w:rPr>
-        <w:t>can be found and also a c</w:t>
-      </w:r>
-      <w:r>
-        <w:rPr>
-          <w:sz w:val="28"/>
-          <w:szCs w:val="28"/>
-          <w:lang w:val="en-US"/>
-        </w:rPr>
-        <w:t xml:space="preserve">ategory tab on the left where </w:t>
-      </w:r>
-      <w:r>
-        <w:rPr>
-          <w:sz w:val="28"/>
-          <w:szCs w:val="28"/>
-          <w:lang w:val="en-US"/>
-        </w:rPr>
-        <w:t>users</w:t>
-      </w:r>
-      <w:r>
-        <w:rPr>
-          <w:sz w:val="28"/>
-          <w:szCs w:val="28"/>
-          <w:lang w:val="en-US"/>
-        </w:rPr>
-        <w:t xml:space="preserve"> can find all</w:t>
-      </w:r>
-      <w:r>
-        <w:rPr>
-          <w:sz w:val="28"/>
-          <w:szCs w:val="28"/>
-          <w:lang w:val="en-US"/>
-        </w:rPr>
-        <w:t xml:space="preserve"> voucher categories. When logged in, the login form is replaced by user tab with user’s </w:t>
-      </w:r>
-      <w:r>
-        <w:rPr>
-          <w:sz w:val="28"/>
-          <w:szCs w:val="28"/>
-          <w:lang w:val="en-US"/>
-        </w:rPr>
-        <w:t xml:space="preserve">username </w:t>
-      </w:r>
-      <w:r>
-        <w:rPr>
-          <w:sz w:val="28"/>
-          <w:szCs w:val="28"/>
-          <w:lang w:val="en-US"/>
-        </w:rPr>
-        <w:t>on it and small arrow pointing down, which when clicked on</w:t>
-      </w:r>
-      <w:r>
-        <w:rPr>
-          <w:sz w:val="28"/>
-          <w:szCs w:val="28"/>
-          <w:lang w:val="en-US"/>
-        </w:rPr>
-        <w:t xml:space="preserve">, </w:t>
-      </w:r>
-      <w:r>
-        <w:rPr>
-          <w:b/>
-          <w:sz w:val="28"/>
-          <w:szCs w:val="28"/>
-          <w:lang w:val="en-US"/>
-        </w:rPr>
-        <w:t>new tab expanding</w:t>
-      </w:r>
-      <w:r>
-        <w:rPr>
-          <w:b/>
-          <w:sz w:val="28"/>
-          <w:szCs w:val="28"/>
-          <w:lang w:val="en-US"/>
-        </w:rPr>
-        <w:t xml:space="preserve"> downward</w:t>
-      </w:r>
-      <w:r>
-        <w:rPr>
-          <w:b/>
-          <w:sz w:val="28"/>
-          <w:szCs w:val="28"/>
-          <w:lang w:val="en-US"/>
-        </w:rPr>
-        <w:t xml:space="preserve"> is displayed</w:t>
-      </w:r>
-      <w:r>
-        <w:rPr>
-          <w:sz w:val="28"/>
-          <w:szCs w:val="28"/>
-          <w:lang w:val="en-US"/>
-        </w:rPr>
-        <w:t xml:space="preserve">. It </w:t>
-      </w:r>
-      <w:r>
-        <w:rPr>
-          <w:sz w:val="28"/>
-          <w:szCs w:val="28"/>
-          <w:lang w:val="en-US"/>
-        </w:rPr>
-        <w:t>shows profile information, vouchers, messages, user’s settings and exit button</w:t>
-      </w:r>
-      <w:r>
-        <w:rPr>
-          <w:sz w:val="28"/>
-          <w:szCs w:val="28"/>
-          <w:lang w:val="en-US"/>
-        </w:rPr>
-        <w:t>, in descending order</w:t>
-      </w:r>
-      <w:r>
-        <w:rPr>
-          <w:sz w:val="28"/>
-          <w:szCs w:val="28"/>
-          <w:lang w:val="en-US"/>
-        </w:rPr>
-        <w:t xml:space="preserve">. </w:t>
-      </w:r>
-    </w:p>
-    <w:p>
-      <w:pPr>
-        <w:spacing w:line="240" w:lineRule="auto"/>
-        <w:ind w:left="993"/>
-        <w:rPr>
-          <w:b/>
-          <w:sz w:val="28"/>
-          <w:szCs w:val="28"/>
-          <w:lang w:val="en-US"/>
-        </w:rPr>
-      </w:pPr>
-      <w:r>
-        <w:rPr>
-          <w:b/>
-          <w:sz w:val="28"/>
-          <w:szCs w:val="28"/>
-          <w:lang w:val="en-US"/>
-        </w:rPr>
-        <w:t>3.1.2</w:t>
-      </w:r>
-      <w:r>
-        <w:rPr>
-          <w:b/>
-          <w:sz w:val="28"/>
-          <w:szCs w:val="28"/>
-          <w:lang w:val="en-US"/>
-        </w:rPr>
-        <w:t xml:space="preserve"> Use Case 2</w:t>
-      </w:r>
-      <w:r>
-        <w:rPr>
-          <w:b/>
-          <w:sz w:val="28"/>
-          <w:szCs w:val="28"/>
-          <w:lang w:val="en-US"/>
-        </w:rPr>
-        <w:t xml:space="preserve"> (Offers shown)</w:t>
-      </w:r>
-    </w:p>
-    <w:p>
-      <w:pPr>
-        <w:spacing w:line="240" w:lineRule="auto"/>
-        <w:ind w:left="993"/>
-        <w:rPr>
-          <w:b/>
-          <w:sz w:val="28"/>
-          <w:szCs w:val="28"/>
-          <w:lang w:val="en-US"/>
-        </w:rPr>
-      </w:pPr>
-      <w:r>
-        <w:rPr>
-          <w:sz w:val="28"/>
-          <w:szCs w:val="28"/>
-          <w:lang w:val="en-US"/>
-        </w:rPr>
-        <w:t xml:space="preserve">On the central section of the screen various voucher offers are displayed in </w:t>
-      </w:r>
-      <w:r>
-        <w:rPr>
-          <w:b/>
-          <w:sz w:val="28"/>
-          <w:szCs w:val="28"/>
-          <w:lang w:val="en-US"/>
-        </w:rPr>
-        <w:t>horizontal rows</w:t>
-      </w:r>
-      <w:r>
-        <w:rPr>
-          <w:b/>
-          <w:sz w:val="28"/>
-          <w:szCs w:val="28"/>
-          <w:lang w:val="en-US"/>
-        </w:rPr>
-        <w:t xml:space="preserve"> in descending order</w:t>
-      </w:r>
-      <w:r>
-        <w:rPr>
-          <w:sz w:val="28"/>
-          <w:szCs w:val="28"/>
-          <w:lang w:val="en-US"/>
-        </w:rPr>
-        <w:t>. Every row includes four offers, any one of which is displayed by a picture and small text on it. There are arrows on the left and right side of the rows which when clicked on, the</w:t>
-      </w:r>
-      <w:r>
-        <w:rPr>
-          <w:sz w:val="28"/>
-          <w:szCs w:val="28"/>
-          <w:lang w:val="en-US"/>
-        </w:rPr>
-        <w:t xml:space="preserve"> particular</w:t>
-      </w:r>
-      <w:r>
-        <w:rPr>
-          <w:sz w:val="28"/>
-          <w:szCs w:val="28"/>
-          <w:lang w:val="en-US"/>
-        </w:rPr>
-        <w:t xml:space="preserve"> row moves to left or right and another offer is shown. Every row shows different</w:t>
-      </w:r>
-      <w:r>
-        <w:rPr>
-          <w:sz w:val="28"/>
-          <w:szCs w:val="28"/>
-          <w:lang w:val="en-US"/>
-        </w:rPr>
-        <w:t xml:space="preserve"> offers</w:t>
-      </w:r>
-      <w:r>
-        <w:rPr>
-          <w:sz w:val="28"/>
-          <w:szCs w:val="28"/>
-          <w:lang w:val="en-US"/>
-        </w:rPr>
-        <w:t xml:space="preserve"> category. There are </w:t>
-      </w:r>
-      <w:r>
-        <w:rPr>
-          <w:b/>
-          <w:sz w:val="28"/>
-          <w:szCs w:val="28"/>
-          <w:lang w:val="en-US"/>
-        </w:rPr>
-        <w:t>four</w:t>
-      </w:r>
-      <w:r>
-        <w:rPr>
-          <w:sz w:val="28"/>
-          <w:szCs w:val="28"/>
-          <w:lang w:val="en-US"/>
-        </w:rPr>
-        <w:t xml:space="preserve"> categories: newest, most popular, most viewed and all categories.</w:t>
-      </w:r>
-    </w:p>
-    <w:p>
-      <w:pPr>
-        <w:spacing w:line="240" w:lineRule="auto"/>
-        <w:ind w:left="993"/>
-        <w:rPr>
-          <w:b/>
-          <w:sz w:val="28"/>
-          <w:szCs w:val="28"/>
-          <w:lang w:val="en-US"/>
-        </w:rPr>
-      </w:pPr>
-      <w:r>
-        <w:rPr>
-          <w:b/>
-          <w:sz w:val="28"/>
-          <w:szCs w:val="28"/>
-          <w:lang w:val="en-US"/>
-        </w:rPr>
-        <w:t>3.1.3</w:t>
-      </w:r>
-      <w:r>
-        <w:rPr>
-          <w:b/>
-          <w:sz w:val="28"/>
-          <w:szCs w:val="28"/>
-          <w:lang w:val="en-US"/>
-        </w:rPr>
-        <w:t xml:space="preserve"> Use Case 3</w:t>
-      </w:r>
-      <w:r>
-        <w:rPr>
-          <w:b/>
-          <w:sz w:val="28"/>
-          <w:szCs w:val="28"/>
-          <w:lang w:val="en-US"/>
-        </w:rPr>
-        <w:t xml:space="preserve"> (Loading a category)</w:t>
-      </w:r>
-    </w:p>
-    <w:p>
-      <w:pPr>
-        <w:spacing w:line="240" w:lineRule="auto"/>
-        <w:ind w:left="993"/>
-        <w:rPr>
-          <w:sz w:val="28"/>
-          <w:szCs w:val="28"/>
-          <w:lang w:val="en-US"/>
-        </w:rPr>
-      </w:pPr>
-      <w:r>
-        <w:rPr>
-          <w:sz w:val="28"/>
-          <w:szCs w:val="28"/>
-          <w:lang w:val="en-US"/>
-        </w:rPr>
-        <w:t>As stated in section 3.1.1</w:t>
-      </w:r>
-      <w:r>
-        <w:rPr>
-          <w:sz w:val="28"/>
-          <w:szCs w:val="28"/>
-          <w:lang w:val="en-US"/>
-        </w:rPr>
-        <w:t>,</w:t>
-      </w:r>
-      <w:r>
-        <w:rPr>
-          <w:sz w:val="28"/>
-          <w:szCs w:val="28"/>
-          <w:lang w:val="en-US"/>
-        </w:rPr>
-        <w:t xml:space="preserve"> when the website loads, category tab on the left side of the screen is displayed. When clicked on certain category, items from this category are shown on</w:t>
-      </w:r>
-      <w:r>
-        <w:rPr>
-          <w:sz w:val="28"/>
-          <w:szCs w:val="28"/>
-          <w:lang w:val="en-US"/>
-        </w:rPr>
-        <w:t xml:space="preserve"> the</w:t>
-      </w:r>
-      <w:r>
-        <w:rPr>
-          <w:sz w:val="28"/>
-          <w:szCs w:val="28"/>
-          <w:lang w:val="en-US"/>
-        </w:rPr>
-        <w:t xml:space="preserve"> central part of the screen. Above the offers, on the upper left</w:t>
-      </w:r>
-      <w:r>
-        <w:rPr>
-          <w:sz w:val="28"/>
-          <w:szCs w:val="28"/>
-          <w:lang w:val="en-US"/>
-        </w:rPr>
-        <w:t xml:space="preserve"> side of</w:t>
-      </w:r>
-      <w:r>
-        <w:rPr>
-          <w:sz w:val="28"/>
-          <w:szCs w:val="28"/>
-          <w:lang w:val="en-US"/>
-        </w:rPr>
-        <w:t xml:space="preserve"> screen, below the main upper screen, </w:t>
-      </w:r>
-      <w:r>
-        <w:rPr>
-          <w:b/>
-          <w:sz w:val="28"/>
-          <w:szCs w:val="28"/>
-          <w:lang w:val="en-US"/>
-        </w:rPr>
-        <w:t>new</w:t>
-      </w:r>
-      <w:r>
-        <w:rPr>
-          <w:b/>
-          <w:sz w:val="28"/>
-          <w:szCs w:val="28"/>
-          <w:lang w:val="en-US"/>
-        </w:rPr>
-        <w:t xml:space="preserve"> small</w:t>
-      </w:r>
-      <w:r>
-        <w:rPr>
-          <w:b/>
-          <w:sz w:val="28"/>
-          <w:szCs w:val="28"/>
-          <w:lang w:val="en-US"/>
-        </w:rPr>
-        <w:t xml:space="preserve"> tab</w:t>
-      </w:r>
-      <w:r>
-        <w:rPr>
-          <w:sz w:val="28"/>
-          <w:szCs w:val="28"/>
-          <w:lang w:val="en-US"/>
-        </w:rPr>
-        <w:t xml:space="preserve"> with arrow pointing down is displayed. When clicked on, the tab expands downward</w:t>
-      </w:r>
-      <w:r>
-        <w:rPr>
-          <w:sz w:val="28"/>
-          <w:szCs w:val="28"/>
-          <w:lang w:val="en-US"/>
-        </w:rPr>
-        <w:t xml:space="preserve"> and</w:t>
-      </w:r>
-      <w:r>
-        <w:rPr>
-          <w:sz w:val="28"/>
-          <w:szCs w:val="28"/>
-          <w:lang w:val="en-US"/>
-        </w:rPr>
-        <w:t xml:space="preserve"> users can choose between newest, most popular and most viewed</w:t>
-      </w:r>
-      <w:r>
-        <w:rPr>
-          <w:sz w:val="28"/>
-          <w:szCs w:val="28"/>
-          <w:lang w:val="en-US"/>
-        </w:rPr>
-        <w:t xml:space="preserve"> offers of the category they </w:t>
-      </w:r>
-      <w:r>
-        <w:rPr>
-          <w:sz w:val="28"/>
-          <w:szCs w:val="28"/>
-          <w:lang w:val="en-US"/>
-        </w:rPr>
-        <w:t xml:space="preserve">have </w:t>
-      </w:r>
-      <w:r>
-        <w:rPr>
-          <w:sz w:val="28"/>
-          <w:szCs w:val="28"/>
-          <w:lang w:val="en-US"/>
-        </w:rPr>
-        <w:t>chose</w:t>
-      </w:r>
-      <w:r>
-        <w:rPr>
-          <w:sz w:val="28"/>
-          <w:szCs w:val="28"/>
-          <w:lang w:val="en-US"/>
-        </w:rPr>
-        <w:t>n</w:t>
-      </w:r>
-      <w:r>
-        <w:rPr>
-          <w:sz w:val="28"/>
-          <w:szCs w:val="28"/>
-          <w:lang w:val="en-US"/>
-        </w:rPr>
-        <w:t>.</w:t>
-      </w:r>
-      <w:r>
-        <w:rPr>
-          <w:sz w:val="28"/>
-          <w:szCs w:val="28"/>
-          <w:lang w:val="en-US"/>
-        </w:rPr>
-        <w:t xml:space="preserve"> </w:t>
-      </w:r>
-      <w:r>
-        <w:rPr>
-          <w:sz w:val="28"/>
-          <w:szCs w:val="28"/>
-          <w:lang w:val="en-US"/>
-        </w:rPr>
-        <w:t>Every offer is</w:t>
-      </w:r>
-      <w:r>
-        <w:rPr>
-          <w:sz w:val="28"/>
-          <w:szCs w:val="28"/>
-          <w:lang w:val="en-US"/>
-        </w:rPr>
-        <w:t xml:space="preserve"> displayed by a picture and description text under </w:t>
-      </w:r>
-      <w:r>
-        <w:rPr>
-          <w:sz w:val="28"/>
-          <w:szCs w:val="28"/>
-          <w:lang w:val="en-US"/>
-        </w:rPr>
-        <w:t>it</w:t>
-      </w:r>
-      <w:r>
-        <w:rPr>
-          <w:sz w:val="28"/>
-          <w:szCs w:val="28"/>
-          <w:lang w:val="en-US"/>
-        </w:rPr>
-        <w:t>. Under the text there is the price of the voucher in bold</w:t>
-      </w:r>
-      <w:r>
-        <w:rPr>
-          <w:sz w:val="28"/>
-          <w:szCs w:val="28"/>
-          <w:lang w:val="en-US"/>
-        </w:rPr>
-        <w:t xml:space="preserve"> text</w:t>
-      </w:r>
-      <w:r>
-        <w:rPr>
-          <w:sz w:val="28"/>
-          <w:szCs w:val="28"/>
-          <w:lang w:val="en-US"/>
-        </w:rPr>
-        <w:t>.</w:t>
-      </w:r>
-      <w:r>
-        <w:rPr>
-          <w:sz w:val="28"/>
-          <w:szCs w:val="28"/>
-          <w:lang w:val="en-US"/>
-        </w:rPr>
-        <w:t xml:space="preserve"> In the lowest part of the offer </w:t>
-      </w:r>
-      <w:r>
-        <w:rPr>
-          <w:sz w:val="28"/>
-          <w:szCs w:val="28"/>
-          <w:lang w:val="en-US"/>
-        </w:rPr>
-        <w:t>information of how much time remains till the offer expires as well as how many vouchers are bought till now</w:t>
-      </w:r>
-      <w:r>
-        <w:rPr>
-          <w:sz w:val="28"/>
-          <w:szCs w:val="28"/>
-          <w:lang w:val="en-US"/>
-        </w:rPr>
-        <w:t xml:space="preserve"> can be found</w:t>
-      </w:r>
-      <w:r>
-        <w:rPr>
-          <w:sz w:val="28"/>
-          <w:szCs w:val="28"/>
-          <w:lang w:val="en-US"/>
-        </w:rPr>
-        <w:t>.</w:t>
-      </w:r>
-    </w:p>
-    <w:p>
-      <w:pPr>
-        <w:spacing w:line="240" w:lineRule="auto"/>
-        <w:ind w:left="993"/>
-        <w:rPr>
-          <w:b/>
-          <w:sz w:val="28"/>
-          <w:szCs w:val="28"/>
-          <w:lang w:val="en-US"/>
-        </w:rPr>
-      </w:pPr>
-      <w:r>
-        <w:rPr>
-          <w:b/>
-          <w:sz w:val="28"/>
-          <w:szCs w:val="28"/>
-          <w:lang w:val="en-US"/>
-        </w:rPr>
-        <w:t xml:space="preserve">3.1.4 </w:t>
-      </w:r>
-      <w:r>
-        <w:rPr>
-          <w:b/>
-          <w:sz w:val="28"/>
-          <w:szCs w:val="28"/>
-          <w:lang w:val="en-US"/>
-        </w:rPr>
-        <w:t>Use Case 4</w:t>
-      </w:r>
-      <w:r>
-        <w:rPr>
-          <w:b/>
-          <w:sz w:val="28"/>
-          <w:szCs w:val="28"/>
-          <w:lang w:val="en-US"/>
-        </w:rPr>
-        <w:t xml:space="preserve"> (</w:t>
-      </w:r>
-      <w:r>
-        <w:rPr>
-          <w:b/>
-          <w:sz w:val="28"/>
-          <w:szCs w:val="28"/>
-          <w:lang w:val="en-US"/>
-        </w:rPr>
-        <w:t>Choosing</w:t>
-      </w:r>
-      <w:r>
-        <w:rPr>
-          <w:b/>
-          <w:sz w:val="28"/>
-          <w:szCs w:val="28"/>
-          <w:lang w:val="en-US"/>
-        </w:rPr>
-        <w:t xml:space="preserve"> an</w:t>
-      </w:r>
-      <w:r>
-        <w:rPr>
-          <w:b/>
-          <w:sz w:val="28"/>
-          <w:szCs w:val="28"/>
-          <w:lang w:val="en-US"/>
-        </w:rPr>
-        <w:t xml:space="preserve"> offer</w:t>
-      </w:r>
-      <w:r>
-        <w:rPr>
-          <w:b/>
-          <w:sz w:val="28"/>
-          <w:szCs w:val="28"/>
-          <w:lang w:val="en-US"/>
-        </w:rPr>
-        <w:t>)</w:t>
-      </w:r>
-    </w:p>
-    <w:p>
-      <w:pPr>
-        <w:spacing w:line="240" w:lineRule="auto"/>
-        <w:ind w:left="993"/>
-        <w:rPr>
-          <w:sz w:val="28"/>
-          <w:szCs w:val="28"/>
-          <w:lang w:val="en-US"/>
-        </w:rPr>
-      </w:pPr>
-      <w:r>
-        <w:rPr>
-          <w:sz w:val="28"/>
-          <w:szCs w:val="28"/>
-          <w:lang w:val="en-US"/>
-        </w:rPr>
-        <w:t xml:space="preserve">When an offer is clicked on, a new page loads. The new page displays a </w:t>
-      </w:r>
-      <w:r>
-        <w:rPr>
-          <w:b/>
-          <w:sz w:val="28"/>
-          <w:szCs w:val="28"/>
-          <w:lang w:val="en-US"/>
-        </w:rPr>
-        <w:t>picture</w:t>
-      </w:r>
-      <w:r>
-        <w:rPr>
-          <w:sz w:val="28"/>
-          <w:szCs w:val="28"/>
-          <w:lang w:val="en-US"/>
-        </w:rPr>
-        <w:t xml:space="preserve"> of the product/service in the upper section of the screen, </w:t>
-      </w:r>
-      <w:r>
-        <w:rPr>
-          <w:b/>
-          <w:sz w:val="28"/>
-          <w:szCs w:val="28"/>
-          <w:lang w:val="en-US"/>
-        </w:rPr>
-        <w:t>description text</w:t>
-      </w:r>
-      <w:r>
-        <w:rPr>
-          <w:sz w:val="28"/>
-          <w:szCs w:val="28"/>
-          <w:lang w:val="en-US"/>
-        </w:rPr>
-        <w:t xml:space="preserve"> under it (with more details), </w:t>
-      </w:r>
-      <w:r>
-        <w:rPr>
-          <w:b/>
-          <w:sz w:val="28"/>
-          <w:szCs w:val="28"/>
-          <w:lang w:val="en-US"/>
-        </w:rPr>
-        <w:t>social media section</w:t>
-      </w:r>
-      <w:r>
-        <w:rPr>
-          <w:sz w:val="28"/>
-          <w:szCs w:val="28"/>
-          <w:lang w:val="en-US"/>
-        </w:rPr>
-        <w:t xml:space="preserve"> where users can share the offer on their social media profiles, </w:t>
-      </w:r>
-      <w:r>
-        <w:rPr>
-          <w:b/>
-          <w:sz w:val="28"/>
-          <w:szCs w:val="28"/>
-          <w:lang w:val="en-US"/>
-        </w:rPr>
-        <w:t>buy button</w:t>
-      </w:r>
-      <w:r>
-        <w:rPr>
-          <w:b/>
-          <w:sz w:val="28"/>
-          <w:szCs w:val="28"/>
-          <w:lang w:val="en-US"/>
-        </w:rPr>
-        <w:t xml:space="preserve"> </w:t>
-      </w:r>
-      <w:r>
-        <w:rPr>
-          <w:sz w:val="28"/>
-          <w:szCs w:val="28"/>
-          <w:lang w:val="en-US"/>
-        </w:rPr>
-        <w:t xml:space="preserve">and </w:t>
-      </w:r>
-      <w:r>
-        <w:rPr>
-          <w:b/>
-          <w:sz w:val="28"/>
-          <w:szCs w:val="28"/>
-          <w:lang w:val="en-US"/>
-        </w:rPr>
-        <w:t>comment section</w:t>
-      </w:r>
-      <w:r>
-        <w:rPr>
-          <w:sz w:val="28"/>
-          <w:szCs w:val="28"/>
-          <w:lang w:val="en-US"/>
-        </w:rPr>
-        <w:t xml:space="preserve"> where users sh</w:t>
-      </w:r>
-      <w:r>
-        <w:rPr>
-          <w:sz w:val="28"/>
-          <w:szCs w:val="28"/>
-          <w:lang w:val="en-US"/>
-        </w:rPr>
-        <w:t>are their thoughts of the offer.</w:t>
-      </w:r>
-    </w:p>
-    <w:p>
-      <w:pPr>
-        <w:spacing w:line="240" w:lineRule="auto"/>
-        <w:ind w:left="993"/>
-        <w:rPr>
-          <w:b/>
-          <w:sz w:val="28"/>
-          <w:szCs w:val="28"/>
-          <w:lang w:val="en-US"/>
-        </w:rPr>
-      </w:pPr>
-    </w:p>
-    <w:p>
-      <w:pPr>
-        <w:spacing w:line="240" w:lineRule="auto"/>
-        <w:ind w:left="993"/>
-        <w:rPr>
-          <w:b/>
-          <w:sz w:val="28"/>
-          <w:szCs w:val="28"/>
-          <w:lang w:val="en-US"/>
-        </w:rPr>
-      </w:pPr>
-    </w:p>
-    <w:p>
-      <w:pPr>
-        <w:spacing w:line="240" w:lineRule="auto"/>
-        <w:ind w:left="993"/>
-        <w:rPr>
-          <w:b/>
-          <w:sz w:val="28"/>
-          <w:szCs w:val="28"/>
-          <w:lang w:val="en-US"/>
-        </w:rPr>
-      </w:pPr>
-      <w:r>
-        <w:rPr>
-          <w:b/>
-          <w:sz w:val="28"/>
-          <w:szCs w:val="28"/>
-          <w:lang w:val="en-US"/>
-        </w:rPr>
-        <w:lastRenderedPageBreak/>
-        <w:t>3.1.5 Use Case 5</w:t>
-      </w:r>
-      <w:r>
-        <w:rPr>
-          <w:b/>
-          <w:sz w:val="28"/>
-          <w:szCs w:val="28"/>
-          <w:lang w:val="en-US"/>
-        </w:rPr>
-        <w:t xml:space="preserve"> (Buying a voucher)</w:t>
-      </w:r>
-    </w:p>
-    <w:p>
-      <w:pPr>
-        <w:spacing w:line="240" w:lineRule="auto"/>
-        <w:ind w:left="993"/>
-        <w:rPr>
-          <w:sz w:val="28"/>
-          <w:szCs w:val="28"/>
-          <w:lang w:val="en-US"/>
-        </w:rPr>
-      </w:pPr>
-      <w:r>
-        <w:rPr>
-          <w:sz w:val="28"/>
-          <w:szCs w:val="28"/>
-          <w:lang w:val="en-US"/>
-        </w:rPr>
-        <w:t xml:space="preserve">Users </w:t>
-      </w:r>
-      <w:r>
-        <w:rPr>
-          <w:sz w:val="28"/>
-          <w:szCs w:val="28"/>
-          <w:lang w:val="en-US"/>
-        </w:rPr>
-        <w:t>can buy</w:t>
-      </w:r>
-      <w:r>
-        <w:rPr>
-          <w:sz w:val="28"/>
-          <w:szCs w:val="28"/>
-          <w:lang w:val="en-US"/>
-        </w:rPr>
-        <w:t xml:space="preserve"> a voucher by clicking the buy button stated in section 3.1.4. When a user click on that button, new page loads</w:t>
-      </w:r>
-      <w:r>
-        <w:rPr>
-          <w:sz w:val="28"/>
-          <w:szCs w:val="28"/>
-          <w:lang w:val="en-US"/>
-        </w:rPr>
-        <w:t>. It</w:t>
-      </w:r>
-      <w:r>
-        <w:rPr>
-          <w:sz w:val="28"/>
-          <w:szCs w:val="28"/>
-          <w:lang w:val="en-US"/>
-        </w:rPr>
-        <w:t xml:space="preserve"> conta</w:t>
-      </w:r>
-      <w:r>
-        <w:rPr>
-          <w:sz w:val="28"/>
-          <w:szCs w:val="28"/>
-          <w:lang w:val="en-US"/>
-        </w:rPr>
-        <w:t>ins</w:t>
-      </w:r>
-      <w:r>
-        <w:rPr>
-          <w:sz w:val="28"/>
-          <w:szCs w:val="28"/>
-          <w:lang w:val="en-US"/>
-        </w:rPr>
-        <w:t xml:space="preserve"> information of the ways the voucher can be paid</w:t>
-      </w:r>
-      <w:r>
-        <w:rPr>
-          <w:sz w:val="28"/>
-          <w:szCs w:val="28"/>
-          <w:lang w:val="en-US"/>
-        </w:rPr>
-        <w:t>, e.g. debit card, credit card, etc</w:t>
-      </w:r>
-      <w:r>
-        <w:rPr>
-          <w:sz w:val="28"/>
-          <w:szCs w:val="28"/>
-          <w:lang w:val="en-US"/>
-        </w:rPr>
-        <w:t xml:space="preserve">. When the voucher is paid, new page loads. It contains unique ID of the voucher as well as a </w:t>
-      </w:r>
-      <w:r>
-        <w:rPr>
-          <w:b/>
-          <w:sz w:val="28"/>
-          <w:szCs w:val="28"/>
-          <w:lang w:val="en-US"/>
-        </w:rPr>
-        <w:t>print button</w:t>
-      </w:r>
-      <w:r>
-        <w:rPr>
-          <w:sz w:val="28"/>
-          <w:szCs w:val="28"/>
-          <w:lang w:val="en-US"/>
-        </w:rPr>
-        <w:t xml:space="preserve">. When clicked on, users can print their vouchers or save </w:t>
-      </w:r>
-      <w:r>
-        <w:rPr>
-          <w:sz w:val="28"/>
-          <w:szCs w:val="28"/>
-          <w:lang w:val="en-US"/>
-        </w:rPr>
-        <w:t xml:space="preserve">a </w:t>
-      </w:r>
-      <w:r>
-        <w:rPr>
-          <w:sz w:val="28"/>
-          <w:szCs w:val="28"/>
-          <w:lang w:val="en-US"/>
-        </w:rPr>
-        <w:t>pdf</w:t>
-      </w:r>
-      <w:r>
-        <w:rPr>
-          <w:sz w:val="28"/>
-          <w:szCs w:val="28"/>
-          <w:lang w:val="en-US"/>
-        </w:rPr>
-        <w:t xml:space="preserve"> file</w:t>
-      </w:r>
-      <w:r>
-        <w:rPr>
-          <w:sz w:val="28"/>
-          <w:szCs w:val="28"/>
-          <w:lang w:val="en-US"/>
-        </w:rPr>
-        <w:t xml:space="preserve"> with the voucher</w:t>
-      </w:r>
-      <w:r>
-        <w:rPr>
-          <w:sz w:val="28"/>
-          <w:szCs w:val="28"/>
-          <w:lang w:val="en-US"/>
-        </w:rPr>
-        <w:t xml:space="preserve"> on their computers.</w:t>
-      </w:r>
-    </w:p>
-    <w:p>
-      <w:pPr>
-        <w:spacing w:line="240" w:lineRule="auto"/>
-        <w:ind w:left="993"/>
-        <w:rPr>
-          <w:b/>
-          <w:sz w:val="28"/>
-          <w:szCs w:val="28"/>
-          <w:lang w:val="en-US"/>
-        </w:rPr>
-      </w:pPr>
-      <w:r>
-        <w:rPr>
-          <w:b/>
-          <w:sz w:val="28"/>
-          <w:szCs w:val="28"/>
-          <w:lang w:val="en-US"/>
-        </w:rPr>
-        <w:t>3.1.6 Use Case 6</w:t>
-      </w:r>
-      <w:r>
-        <w:rPr>
-          <w:b/>
-          <w:sz w:val="28"/>
-          <w:szCs w:val="28"/>
-          <w:lang w:val="en-US"/>
-        </w:rPr>
-        <w:t xml:space="preserve"> (</w:t>
-      </w:r>
-      <w:r>
-        <w:rPr>
-          <w:b/>
-          <w:sz w:val="28"/>
-          <w:szCs w:val="28"/>
-          <w:lang w:val="en-US"/>
-        </w:rPr>
-        <w:t>Registration for new users</w:t>
-      </w:r>
-      <w:r>
-        <w:rPr>
-          <w:b/>
-          <w:sz w:val="28"/>
-          <w:szCs w:val="28"/>
-          <w:lang w:val="en-US"/>
-        </w:rPr>
-        <w:t>)</w:t>
-      </w:r>
-    </w:p>
-    <w:p>
-      <w:pPr>
-        <w:spacing w:line="240" w:lineRule="auto"/>
-        <w:ind w:left="993"/>
-        <w:rPr>
-          <w:sz w:val="28"/>
-          <w:szCs w:val="28"/>
-          <w:lang w:val="en-US"/>
-        </w:rPr>
-      </w:pPr>
-      <w:r>
-        <w:rPr>
-          <w:sz w:val="28"/>
-          <w:szCs w:val="28"/>
-          <w:lang w:val="en-US"/>
-        </w:rPr>
-        <w:t xml:space="preserve">For using the full functionality of the website, users should </w:t>
-      </w:r>
-      <w:r>
-        <w:rPr>
-          <w:b/>
-          <w:sz w:val="28"/>
-          <w:szCs w:val="28"/>
-          <w:lang w:val="en-US"/>
-        </w:rPr>
-        <w:t>register</w:t>
-      </w:r>
-      <w:r>
-        <w:rPr>
-          <w:sz w:val="28"/>
-          <w:szCs w:val="28"/>
-          <w:lang w:val="en-US"/>
-        </w:rPr>
-        <w:t>. This can be done by filling registration form which can be accessed by clicking small text on the right side of the registration field</w:t>
-      </w:r>
-      <w:r>
-        <w:rPr>
-          <w:sz w:val="28"/>
-          <w:szCs w:val="28"/>
-          <w:lang w:val="en-US"/>
-        </w:rPr>
-        <w:t xml:space="preserve"> named “registration for new users”</w:t>
-      </w:r>
-      <w:r>
-        <w:rPr>
-          <w:sz w:val="28"/>
-          <w:szCs w:val="28"/>
-          <w:lang w:val="en-US"/>
-        </w:rPr>
-        <w:t xml:space="preserve">. When clicked, new page loads. Users are able to choose from </w:t>
-      </w:r>
-      <w:r>
-        <w:rPr>
-          <w:b/>
-          <w:sz w:val="28"/>
-          <w:szCs w:val="28"/>
-          <w:lang w:val="en-US"/>
-        </w:rPr>
-        <w:t>t</w:t>
-      </w:r>
-      <w:r>
-        <w:rPr>
-          <w:b/>
-          <w:sz w:val="28"/>
-          <w:szCs w:val="28"/>
-          <w:lang w:val="en-US"/>
-        </w:rPr>
-        <w:t>w</w:t>
-      </w:r>
-      <w:r>
-        <w:rPr>
-          <w:b/>
-          <w:sz w:val="28"/>
-          <w:szCs w:val="28"/>
-          <w:lang w:val="en-US"/>
-        </w:rPr>
-        <w:t>o options</w:t>
-      </w:r>
-      <w:r>
-        <w:rPr>
-          <w:sz w:val="28"/>
-          <w:szCs w:val="28"/>
-          <w:lang w:val="en-US"/>
-        </w:rPr>
-        <w:t xml:space="preserve">. The first one is for </w:t>
-      </w:r>
-      <w:r>
-        <w:rPr>
-          <w:b/>
-          <w:sz w:val="28"/>
-          <w:szCs w:val="28"/>
-          <w:lang w:val="en-US"/>
-        </w:rPr>
-        <w:t>standard users</w:t>
-      </w:r>
-      <w:r>
-        <w:rPr>
-          <w:sz w:val="28"/>
-          <w:szCs w:val="28"/>
-          <w:lang w:val="en-US"/>
-        </w:rPr>
-        <w:t xml:space="preserve"> and the second one is for</w:t>
-      </w:r>
-      <w:r>
-        <w:rPr>
-          <w:sz w:val="28"/>
-          <w:szCs w:val="28"/>
-          <w:lang w:val="en-US"/>
-        </w:rPr>
-        <w:t xml:space="preserve"> </w:t>
-      </w:r>
-      <w:r>
-        <w:rPr>
-          <w:b/>
-          <w:sz w:val="28"/>
-          <w:szCs w:val="28"/>
-          <w:lang w:val="en-US"/>
-        </w:rPr>
-        <w:t>company clients</w:t>
-      </w:r>
-      <w:r>
-        <w:rPr>
-          <w:sz w:val="28"/>
-          <w:szCs w:val="28"/>
-          <w:lang w:val="en-US"/>
-        </w:rPr>
-        <w:t>.</w:t>
-      </w:r>
-    </w:p>
-    <w:p>
-      <w:pPr>
-        <w:spacing w:line="240" w:lineRule="auto"/>
-        <w:ind w:left="993"/>
-        <w:rPr>
-          <w:b/>
-          <w:sz w:val="28"/>
-          <w:szCs w:val="28"/>
-          <w:lang w:val="en-US"/>
-        </w:rPr>
-      </w:pPr>
-      <w:r>
-        <w:rPr>
-          <w:b/>
-          <w:sz w:val="28"/>
-          <w:szCs w:val="28"/>
-          <w:lang w:val="en-US"/>
-        </w:rPr>
-        <w:t>3.1.6.1</w:t>
-      </w:r>
-      <w:r>
-        <w:rPr>
-          <w:b/>
-          <w:sz w:val="28"/>
-          <w:szCs w:val="28"/>
-          <w:lang w:val="en-US"/>
-        </w:rPr>
-        <w:t xml:space="preserve"> </w:t>
-      </w:r>
-      <w:r>
-        <w:rPr>
-          <w:b/>
-          <w:sz w:val="28"/>
-          <w:szCs w:val="28"/>
-          <w:lang w:val="en-US"/>
-        </w:rPr>
-        <w:t>Use Case 7</w:t>
-      </w:r>
-      <w:r>
-        <w:rPr>
-          <w:b/>
-          <w:sz w:val="28"/>
-          <w:szCs w:val="28"/>
-          <w:lang w:val="en-US"/>
-        </w:rPr>
-        <w:t xml:space="preserve"> (</w:t>
-      </w:r>
-      <w:r>
-        <w:rPr>
-          <w:b/>
-          <w:sz w:val="28"/>
-          <w:szCs w:val="28"/>
-          <w:lang w:val="en-US"/>
-        </w:rPr>
-        <w:t>Standard user r</w:t>
-      </w:r>
-      <w:r>
-        <w:rPr>
-          <w:b/>
-          <w:sz w:val="28"/>
-          <w:szCs w:val="28"/>
-          <w:lang w:val="en-US"/>
-        </w:rPr>
-        <w:t>egistration</w:t>
-      </w:r>
-      <w:r>
-        <w:rPr>
-          <w:b/>
-          <w:sz w:val="28"/>
-          <w:szCs w:val="28"/>
-          <w:lang w:val="en-US"/>
-        </w:rPr>
-        <w:t>)</w:t>
-      </w:r>
-    </w:p>
-    <w:p>
-      <w:pPr>
-        <w:spacing w:line="240" w:lineRule="auto"/>
-        <w:ind w:left="993"/>
-        <w:rPr>
-          <w:sz w:val="28"/>
-          <w:szCs w:val="28"/>
-          <w:lang w:val="en-US"/>
-        </w:rPr>
-      </w:pPr>
-      <w:r>
-        <w:rPr>
-          <w:sz w:val="28"/>
-          <w:szCs w:val="28"/>
-          <w:lang w:val="en-US"/>
-        </w:rPr>
-        <w:t xml:space="preserve">If </w:t>
-      </w:r>
-      <w:r>
-        <w:rPr>
-          <w:sz w:val="28"/>
-          <w:szCs w:val="28"/>
-          <w:lang w:val="en-US"/>
-        </w:rPr>
-        <w:t>standard user registration</w:t>
-      </w:r>
-      <w:r>
-        <w:rPr>
-          <w:sz w:val="28"/>
-          <w:szCs w:val="28"/>
-          <w:lang w:val="en-US"/>
-        </w:rPr>
-        <w:t xml:space="preserve"> option is chosen, a new page loads. It contains various fields for users to fill e.g. first name, last name, username, password, e-mail address and phone number.</w:t>
-      </w:r>
-      <w:r>
-        <w:rPr>
-          <w:sz w:val="28"/>
-          <w:szCs w:val="28"/>
-          <w:lang w:val="en-US"/>
-        </w:rPr>
-        <w:t xml:space="preserve"> On the bottom of the screen there is a </w:t>
-      </w:r>
-      <w:r>
-        <w:rPr>
-          <w:b/>
-          <w:sz w:val="28"/>
-          <w:szCs w:val="28"/>
-          <w:lang w:val="en-US"/>
-        </w:rPr>
-        <w:t>button named “register</w:t>
-      </w:r>
-      <w:r>
-        <w:rPr>
-          <w:b/>
-          <w:sz w:val="28"/>
-          <w:szCs w:val="28"/>
-          <w:lang w:val="en-US"/>
-        </w:rPr>
-        <w:t>”</w:t>
-      </w:r>
-      <w:r>
-        <w:rPr>
-          <w:sz w:val="28"/>
-          <w:szCs w:val="28"/>
-          <w:lang w:val="en-US"/>
-        </w:rPr>
-        <w:t>. After all the fields are filled and the register button is clicked</w:t>
-      </w:r>
-      <w:r>
-        <w:rPr>
-          <w:sz w:val="28"/>
-          <w:szCs w:val="28"/>
-          <w:lang w:val="en-US"/>
-        </w:rPr>
-        <w:t xml:space="preserve"> users</w:t>
-      </w:r>
-      <w:r>
-        <w:rPr>
-          <w:sz w:val="28"/>
-          <w:szCs w:val="28"/>
-          <w:lang w:val="en-US"/>
-        </w:rPr>
-        <w:t xml:space="preserve"> should</w:t>
-      </w:r>
-      <w:r>
-        <w:rPr>
-          <w:sz w:val="28"/>
-          <w:szCs w:val="28"/>
-          <w:lang w:val="en-US"/>
-        </w:rPr>
-        <w:t xml:space="preserve"> receive an e-mail with </w:t>
-      </w:r>
-      <w:r>
-        <w:rPr>
-          <w:b/>
-          <w:sz w:val="28"/>
-          <w:szCs w:val="28"/>
-          <w:lang w:val="en-US"/>
-        </w:rPr>
-        <w:t>conformation link</w:t>
-      </w:r>
-      <w:r>
-        <w:rPr>
-          <w:sz w:val="28"/>
-          <w:szCs w:val="28"/>
-          <w:lang w:val="en-US"/>
-        </w:rPr>
-        <w:t>.</w:t>
-      </w:r>
-      <w:r>
-        <w:rPr>
-          <w:sz w:val="28"/>
-          <w:szCs w:val="28"/>
-          <w:lang w:val="en-US"/>
-        </w:rPr>
-        <w:t xml:space="preserve"> </w:t>
-      </w:r>
-      <w:r>
-        <w:rPr>
-          <w:sz w:val="28"/>
-          <w:szCs w:val="28"/>
-          <w:lang w:val="en-US"/>
-        </w:rPr>
-        <w:t xml:space="preserve">When </w:t>
-      </w:r>
-      <w:r>
-        <w:rPr>
-          <w:sz w:val="28"/>
-          <w:szCs w:val="28"/>
-          <w:lang w:val="en-US"/>
-        </w:rPr>
-        <w:t xml:space="preserve">the link is </w:t>
-      </w:r>
-      <w:r>
-        <w:rPr>
-          <w:sz w:val="28"/>
-          <w:szCs w:val="28"/>
-          <w:lang w:val="en-US"/>
-        </w:rPr>
-        <w:t>clicked</w:t>
-      </w:r>
-      <w:r>
-        <w:rPr>
-          <w:sz w:val="28"/>
-          <w:szCs w:val="28"/>
-          <w:lang w:val="en-US"/>
-        </w:rPr>
-        <w:t>,</w:t>
-      </w:r>
-      <w:r>
-        <w:rPr>
-          <w:sz w:val="28"/>
-          <w:szCs w:val="28"/>
-          <w:lang w:val="en-US"/>
-        </w:rPr>
-        <w:t xml:space="preserve"> the registration is finished and users have full access to the website.</w:t>
-      </w:r>
-    </w:p>
-    <w:p>
-      <w:pPr>
-        <w:spacing w:line="240" w:lineRule="auto"/>
-        <w:ind w:left="993"/>
-        <w:rPr>
-          <w:b/>
-          <w:sz w:val="28"/>
-          <w:szCs w:val="28"/>
-          <w:lang w:val="en-US"/>
-        </w:rPr>
-      </w:pPr>
-      <w:r>
-        <w:rPr>
-          <w:b/>
-          <w:sz w:val="28"/>
-          <w:szCs w:val="28"/>
-          <w:lang w:val="en-US"/>
-        </w:rPr>
-        <w:t xml:space="preserve">3.1.6.2 </w:t>
-      </w:r>
-      <w:r>
-        <w:rPr>
-          <w:b/>
-          <w:sz w:val="28"/>
-          <w:szCs w:val="28"/>
-          <w:lang w:val="en-US"/>
-        </w:rPr>
-        <w:t>Use Case 8</w:t>
-      </w:r>
-      <w:r>
-        <w:rPr>
-          <w:b/>
-          <w:sz w:val="28"/>
-          <w:szCs w:val="28"/>
-          <w:lang w:val="en-US"/>
-        </w:rPr>
-        <w:t xml:space="preserve"> (</w:t>
-      </w:r>
-      <w:r>
-        <w:rPr>
-          <w:b/>
-          <w:sz w:val="28"/>
-          <w:szCs w:val="28"/>
-          <w:lang w:val="en-US"/>
-        </w:rPr>
-        <w:t xml:space="preserve">Company </w:t>
-      </w:r>
-      <w:proofErr w:type="gramStart"/>
-      <w:r>
-        <w:rPr>
-          <w:b/>
-          <w:sz w:val="28"/>
-          <w:szCs w:val="28"/>
-          <w:lang w:val="en-US"/>
-        </w:rPr>
-        <w:t>clients</w:t>
-      </w:r>
-      <w:proofErr w:type="gramEnd"/>
-      <w:r>
-        <w:rPr>
-          <w:b/>
-          <w:sz w:val="28"/>
-          <w:szCs w:val="28"/>
-          <w:lang w:val="en-US"/>
-        </w:rPr>
-        <w:t xml:space="preserve"> r</w:t>
-      </w:r>
-      <w:r>
-        <w:rPr>
-          <w:b/>
-          <w:sz w:val="28"/>
-          <w:szCs w:val="28"/>
-          <w:lang w:val="en-US"/>
-        </w:rPr>
-        <w:t>egistration</w:t>
-      </w:r>
-      <w:r>
-        <w:rPr>
-          <w:b/>
-          <w:sz w:val="28"/>
-          <w:szCs w:val="28"/>
-          <w:lang w:val="en-US"/>
-        </w:rPr>
-        <w:t>)</w:t>
-      </w:r>
-      <w:r>
-        <w:rPr>
-          <w:b/>
-          <w:sz w:val="28"/>
-          <w:szCs w:val="28"/>
-          <w:lang w:val="en-US"/>
-        </w:rPr>
-        <w:t xml:space="preserve"> </w:t>
-      </w:r>
-    </w:p>
-    <w:p>
-      <w:pPr>
-        <w:spacing w:line="240" w:lineRule="auto"/>
-        <w:ind w:left="993"/>
-        <w:rPr>
-          <w:sz w:val="28"/>
-          <w:szCs w:val="28"/>
-          <w:lang w:val="en-US"/>
-        </w:rPr>
-      </w:pPr>
-      <w:r>
-        <w:rPr>
-          <w:sz w:val="28"/>
-          <w:szCs w:val="28"/>
-          <w:lang w:val="en-US"/>
-        </w:rPr>
-        <w:t>If registration option</w:t>
-      </w:r>
-      <w:r>
-        <w:rPr>
-          <w:sz w:val="28"/>
-          <w:szCs w:val="28"/>
-          <w:lang w:val="en-US"/>
-        </w:rPr>
-        <w:t xml:space="preserve"> for company clients</w:t>
-      </w:r>
-      <w:r>
-        <w:rPr>
-          <w:sz w:val="28"/>
-          <w:szCs w:val="28"/>
-          <w:lang w:val="en-US"/>
-        </w:rPr>
-        <w:t xml:space="preserve"> is chosen, a new page loads. It contains fields </w:t>
-      </w:r>
-      <w:r>
-        <w:rPr>
-          <w:sz w:val="28"/>
-          <w:szCs w:val="28"/>
-          <w:lang w:val="en-US"/>
-        </w:rPr>
-        <w:t>for users to fill</w:t>
-      </w:r>
-      <w:r>
-        <w:rPr>
-          <w:sz w:val="28"/>
-          <w:szCs w:val="28"/>
-          <w:lang w:val="en-US"/>
-        </w:rPr>
-        <w:t>,</w:t>
-      </w:r>
-      <w:r>
-        <w:rPr>
-          <w:sz w:val="28"/>
-          <w:szCs w:val="28"/>
-          <w:lang w:val="en-US"/>
-        </w:rPr>
-        <w:t xml:space="preserve"> e.g. company name, username, password, e-mail address and phone number.</w:t>
-      </w:r>
-      <w:r>
-        <w:rPr>
-          <w:sz w:val="28"/>
-          <w:szCs w:val="28"/>
-          <w:lang w:val="en-US"/>
-        </w:rPr>
-        <w:t xml:space="preserve"> On the bottom of the screen there is a </w:t>
-      </w:r>
-      <w:r>
-        <w:rPr>
-          <w:b/>
-          <w:sz w:val="28"/>
-          <w:szCs w:val="28"/>
-          <w:lang w:val="en-US"/>
-        </w:rPr>
-        <w:t>button named “register”</w:t>
-      </w:r>
-      <w:r>
-        <w:rPr>
-          <w:sz w:val="28"/>
-          <w:szCs w:val="28"/>
-          <w:lang w:val="en-US"/>
-        </w:rPr>
-        <w:t>. After all the fields are filled and register button is clicked user</w:t>
-      </w:r>
-      <w:r>
-        <w:rPr>
-          <w:sz w:val="28"/>
-          <w:szCs w:val="28"/>
-          <w:lang w:val="en-US"/>
-        </w:rPr>
-        <w:t>s</w:t>
-      </w:r>
-      <w:r>
-        <w:rPr>
-          <w:sz w:val="28"/>
-          <w:szCs w:val="28"/>
-          <w:lang w:val="en-US"/>
-        </w:rPr>
-        <w:t xml:space="preserve"> should</w:t>
-      </w:r>
-      <w:r>
-        <w:rPr>
-          <w:sz w:val="28"/>
-          <w:szCs w:val="28"/>
-          <w:lang w:val="en-US"/>
-        </w:rPr>
-        <w:t xml:space="preserve"> receive an e-mail with </w:t>
-      </w:r>
-      <w:r>
-        <w:rPr>
-          <w:b/>
-          <w:sz w:val="28"/>
-          <w:szCs w:val="28"/>
-          <w:lang w:val="en-US"/>
-        </w:rPr>
-        <w:t>conformation link</w:t>
-      </w:r>
-      <w:r>
-        <w:rPr>
-          <w:sz w:val="28"/>
-          <w:szCs w:val="28"/>
-          <w:lang w:val="en-US"/>
-        </w:rPr>
-        <w:t xml:space="preserve">. When clicked the registration is finished but company clients </w:t>
-      </w:r>
-      <w:r>
-        <w:rPr>
-          <w:b/>
-          <w:sz w:val="28"/>
-          <w:szCs w:val="28"/>
-          <w:lang w:val="en-US"/>
-        </w:rPr>
-        <w:t>do not have full access</w:t>
-      </w:r>
-      <w:r>
-        <w:rPr>
-          <w:sz w:val="28"/>
-          <w:szCs w:val="28"/>
-          <w:lang w:val="en-US"/>
-        </w:rPr>
-        <w:t xml:space="preserve"> to the functionality of the website </w:t>
-      </w:r>
-      <w:r>
-        <w:rPr>
-          <w:b/>
-          <w:sz w:val="28"/>
-          <w:szCs w:val="28"/>
-          <w:lang w:val="en-US"/>
-        </w:rPr>
-        <w:t>yet</w:t>
-      </w:r>
-      <w:r>
-        <w:rPr>
-          <w:sz w:val="28"/>
-          <w:szCs w:val="28"/>
-          <w:lang w:val="en-US"/>
-        </w:rPr>
-        <w:t>.</w:t>
-      </w:r>
-      <w:r>
-        <w:rPr>
-          <w:sz w:val="28"/>
-          <w:szCs w:val="28"/>
-          <w:lang w:val="en-US"/>
-        </w:rPr>
-        <w:t xml:space="preserve"> </w:t>
-      </w:r>
-      <w:r>
-        <w:rPr>
-          <w:sz w:val="28"/>
-          <w:szCs w:val="28"/>
-          <w:lang w:val="en-US"/>
-        </w:rPr>
-        <w:t>When the website is loaded</w:t>
-      </w:r>
-      <w:r>
-        <w:rPr>
-          <w:sz w:val="28"/>
-          <w:szCs w:val="28"/>
-          <w:lang w:val="en-US"/>
-        </w:rPr>
-        <w:t xml:space="preserve"> again</w:t>
-      </w:r>
-      <w:r>
-        <w:rPr>
-          <w:sz w:val="28"/>
-          <w:szCs w:val="28"/>
-          <w:lang w:val="en-US"/>
-        </w:rPr>
-        <w:t>, a</w:t>
-      </w:r>
-      <w:r>
-        <w:rPr>
-          <w:sz w:val="28"/>
-          <w:szCs w:val="28"/>
-          <w:lang w:val="en-US"/>
-        </w:rPr>
-        <w:t xml:space="preserve"> new</w:t>
-      </w:r>
-      <w:r>
-        <w:rPr>
-          <w:sz w:val="28"/>
-          <w:szCs w:val="28"/>
-          <w:lang w:val="en-US"/>
-        </w:rPr>
-        <w:t xml:space="preserve"> “apply for partnership”</w:t>
-      </w:r>
-      <w:r>
-        <w:rPr>
-          <w:sz w:val="28"/>
-          <w:szCs w:val="28"/>
-          <w:lang w:val="en-US"/>
-        </w:rPr>
-        <w:t xml:space="preserve"> message</w:t>
-      </w:r>
-      <w:r>
-        <w:rPr>
-          <w:sz w:val="28"/>
-          <w:szCs w:val="28"/>
-          <w:lang w:val="en-US"/>
-        </w:rPr>
-        <w:t xml:space="preserve"> </w:t>
-      </w:r>
-      <w:r>
-        <w:rPr>
-          <w:sz w:val="28"/>
-          <w:szCs w:val="28"/>
-          <w:lang w:val="en-US"/>
-        </w:rPr>
-        <w:t>appears</w:t>
-      </w:r>
-      <w:r>
-        <w:rPr>
-          <w:sz w:val="28"/>
-          <w:szCs w:val="28"/>
-          <w:lang w:val="en-US"/>
-        </w:rPr>
-        <w:t xml:space="preserve"> right below the main upper tab</w:t>
-      </w:r>
-      <w:r>
-        <w:rPr>
-          <w:sz w:val="28"/>
-          <w:szCs w:val="28"/>
-          <w:lang w:val="en-US"/>
-        </w:rPr>
-        <w:t>.</w:t>
-      </w:r>
-      <w:r>
-        <w:rPr>
-          <w:sz w:val="28"/>
-          <w:szCs w:val="28"/>
-          <w:lang w:val="en-US"/>
-        </w:rPr>
-        <w:t xml:space="preserve"> </w:t>
-      </w:r>
-      <w:r>
-        <w:rPr>
-          <w:sz w:val="28"/>
-          <w:szCs w:val="28"/>
-          <w:lang w:val="en-US"/>
-        </w:rPr>
-        <w:t>When clicked, a new page loads.</w:t>
-      </w:r>
-      <w:r>
-        <w:rPr>
-          <w:sz w:val="28"/>
-          <w:szCs w:val="28"/>
-          <w:lang w:val="en-US"/>
-        </w:rPr>
-        <w:t xml:space="preserve"> </w:t>
-      </w:r>
-      <w:r>
-        <w:rPr>
-          <w:sz w:val="28"/>
-          <w:szCs w:val="28"/>
-          <w:lang w:val="en-US"/>
-        </w:rPr>
-        <w:t>Users can find a message form which have to be filled in order to apply for partnership. Under the message field</w:t>
-      </w:r>
-      <w:r>
-        <w:rPr>
-          <w:sz w:val="28"/>
-          <w:szCs w:val="28"/>
-          <w:lang w:val="en-US"/>
-        </w:rPr>
-        <w:t>,</w:t>
-      </w:r>
-      <w:r>
-        <w:rPr>
-          <w:sz w:val="28"/>
-          <w:szCs w:val="28"/>
-          <w:lang w:val="en-US"/>
-        </w:rPr>
-        <w:t xml:space="preserve"> a user agreement link can be found.</w:t>
+        <w:t>a user agreement link can be found.</w:t>
       </w:r>
       <w:r>
         <w:rPr>
@@ -5241,16 +5260,7 @@
           <w:szCs w:val="28"/>
           <w:lang w:val="en-US"/>
         </w:rPr>
-        <w:t xml:space="preserve"> with text next to it stating “I understand and </w:t>
-      </w:r>
-      <w:r>
-        <w:rPr>
-          <w:sz w:val="28"/>
-          <w:szCs w:val="28"/>
-          <w:lang w:val="en-US"/>
-        </w:rPr>
-        <w:lastRenderedPageBreak/>
-        <w:t>accept the user</w:t>
+        <w:t xml:space="preserve"> with text next to it stating “I understand and accept the user</w:t>
       </w:r>
       <w:r>
         <w:rPr>
@@ -5596,7 +5606,7 @@
           <w:rPr>
             <w:noProof/>
           </w:rPr>
-          <w:t>7</w:t>
+          <w:t>2</w:t>
         </w:r>
         <w:r>
           <w:rPr>
@@ -6798,7 +6808,7 @@
 </file>
 
 <file path=customXml/itemProps1.xml><?xml version="1.0" encoding="utf-8"?>
-<ds:datastoreItem xmlns:ds="http://schemas.openxmlformats.org/officeDocument/2006/customXml" ds:itemID="{E62CAA11-9F4F-438F-AE6B-2847CADD77E2}">
+<ds:datastoreItem xmlns:ds="http://schemas.openxmlformats.org/officeDocument/2006/customXml" ds:itemID="{80725034-CCAD-4B59-9012-05DD3DDCBC0C}">
   <ds:schemaRefs>
     <ds:schemaRef ds:uri="http://schemas.openxmlformats.org/officeDocument/2006/bibliography"/>
   </ds:schemaRefs>

</xml_diff>